<commit_message>
finished modifying Task 4
</commit_message>
<xml_diff>
--- a/Seminar4_LungCancer/Seminar4 _Modified.docx
+++ b/Seminar4_LungCancer/Seminar4 _Modified.docx
@@ -19546,6 +19546,8 @@
           <w:szCs w:val="17"/>
         </w:rPr>
       </w:pPr>
+      <w:proofErr w:type="spellStart"/>
+      <w:proofErr w:type="gramStart"/>
       <w:r>
         <w:rPr>
           <w:rFonts w:ascii="Verdana" w:hAnsi="Verdana" w:cs="Courier New"/>
@@ -19555,6 +19557,7 @@
         </w:rPr>
         <w:t>ggplot</w:t>
       </w:r>
+      <w:proofErr w:type="spellEnd"/>
       <w:r>
         <w:rPr>
           <w:rFonts w:ascii="Verdana" w:hAnsi="Verdana" w:cs="Courier New"/>
@@ -19564,6 +19567,8 @@
         </w:rPr>
         <w:t>(</w:t>
       </w:r>
+      <w:proofErr w:type="spellStart"/>
+      <w:proofErr w:type="gramEnd"/>
       <w:r>
         <w:rPr>
           <w:rFonts w:ascii="Verdana" w:hAnsi="Verdana" w:cs="Courier New"/>
@@ -19573,6 +19578,7 @@
         </w:rPr>
         <w:t>roc_data</w:t>
       </w:r>
+      <w:proofErr w:type="spellEnd"/>
       <w:r>
         <w:rPr>
           <w:rFonts w:ascii="Verdana" w:hAnsi="Verdana" w:cs="Courier New"/>
@@ -19589,8 +19595,19 @@
           <w:sz w:val="17"/>
           <w:szCs w:val="17"/>
         </w:rPr>
-        <w:t xml:space="preserve"> aes</w:t>
-      </w:r>
+        <w:t xml:space="preserve"> </w:t>
+      </w:r>
+      <w:proofErr w:type="spellStart"/>
+      <w:r>
+        <w:rPr>
+          <w:rFonts w:ascii="Verdana" w:hAnsi="Verdana" w:cs="Courier New"/>
+          <w:color w:val="000000"/>
+          <w:sz w:val="17"/>
+          <w:szCs w:val="17"/>
+        </w:rPr>
+        <w:t>aes</w:t>
+      </w:r>
+      <w:proofErr w:type="spellEnd"/>
       <w:r>
         <w:rPr>
           <w:rFonts w:ascii="Verdana" w:hAnsi="Verdana" w:cs="Courier New"/>
@@ -20553,16 +20570,47 @@
           <w:sz w:val="17"/>
           <w:szCs w:val="17"/>
         </w:rPr>
-        <w:t xml:space="preserve">  theme_minimal</w:t>
-      </w:r>
-      <w:r>
-        <w:rPr>
-          <w:rFonts w:ascii="Verdana" w:hAnsi="Verdana" w:cs="Courier New"/>
-          <w:color w:val="666600"/>
-          <w:sz w:val="17"/>
-          <w:szCs w:val="17"/>
-        </w:rPr>
-        <w:t>()</w:t>
+        <w:t xml:space="preserve">  </w:t>
+      </w:r>
+      <w:proofErr w:type="spellStart"/>
+      <w:r>
+        <w:rPr>
+          <w:rFonts w:ascii="Verdana" w:hAnsi="Verdana" w:cs="Courier New"/>
+          <w:color w:val="000000"/>
+          <w:sz w:val="17"/>
+          <w:szCs w:val="17"/>
+        </w:rPr>
+        <w:t>theme_</w:t>
+      </w:r>
+      <w:proofErr w:type="gramStart"/>
+      <w:r>
+        <w:rPr>
+          <w:rFonts w:ascii="Verdana" w:hAnsi="Verdana" w:cs="Courier New"/>
+          <w:color w:val="000000"/>
+          <w:sz w:val="17"/>
+          <w:szCs w:val="17"/>
+        </w:rPr>
+        <w:t>minimal</w:t>
+      </w:r>
+      <w:proofErr w:type="spellEnd"/>
+      <w:r>
+        <w:rPr>
+          <w:rFonts w:ascii="Verdana" w:hAnsi="Verdana" w:cs="Courier New"/>
+          <w:color w:val="666600"/>
+          <w:sz w:val="17"/>
+          <w:szCs w:val="17"/>
+        </w:rPr>
+        <w:t>(</w:t>
+      </w:r>
+      <w:proofErr w:type="gramEnd"/>
+      <w:r>
+        <w:rPr>
+          <w:rFonts w:ascii="Verdana" w:hAnsi="Verdana" w:cs="Courier New"/>
+          <w:color w:val="666600"/>
+          <w:sz w:val="17"/>
+          <w:szCs w:val="17"/>
+        </w:rPr>
+        <w:t>)</w:t>
       </w:r>
       <w:r>
         <w:rPr>
@@ -20614,6 +20662,7 @@
         <w:divId w:val="315842197"/>
         <w:rPr>
           <w:rFonts w:ascii="Verdana" w:hAnsi="Verdana" w:cs="Courier New"/>
+          <w:color w:val="880000"/>
           <w:sz w:val="17"/>
           <w:szCs w:val="17"/>
         </w:rPr>
@@ -20625,99 +20674,92 @@
           <w:sz w:val="17"/>
           <w:szCs w:val="17"/>
         </w:rPr>
-        <w:t xml:space="preserve">  scale_x_reverse</w:t>
-      </w:r>
-      <w:r>
-        <w:rPr>
-          <w:rFonts w:ascii="Verdana" w:hAnsi="Verdana" w:cs="Courier New"/>
-          <w:color w:val="666600"/>
-          <w:sz w:val="17"/>
-          <w:szCs w:val="17"/>
-        </w:rPr>
-        <w:t>()</w:t>
-      </w:r>
-      <w:r>
-        <w:rPr>
-          <w:rFonts w:ascii="Verdana" w:hAnsi="Verdana" w:cs="Courier New"/>
-          <w:color w:val="000000"/>
-          <w:sz w:val="17"/>
-          <w:szCs w:val="17"/>
-        </w:rPr>
         <w:t xml:space="preserve"> </w:t>
       </w:r>
-    </w:p>
-    <w:p>
-      <w:pPr>
-        <w:jc w:val="center"/>
-      </w:pPr>
-      <w:r>
-        <w:rPr>
-          <w:noProof/>
-        </w:rPr>
-        <w:drawing>
-          <wp:inline distT="0" distB="0" distL="0" distR="0" wp14:anchorId="5F944281" wp14:editId="56EA4969">
-            <wp:extent cx="4336954" cy="3048000"/>
-            <wp:effectExtent l="0" t="0" r="0" b="0"/>
-            <wp:docPr id="953067526" name="图片 1"/>
-            <wp:cNvGraphicFramePr>
-              <a:graphicFrameLocks xmlns:a="http://schemas.openxmlformats.org/drawingml/2006/main" noChangeAspect="1"/>
-            </wp:cNvGraphicFramePr>
-            <a:graphic xmlns:a="http://schemas.openxmlformats.org/drawingml/2006/main">
-              <a:graphicData uri="http://schemas.openxmlformats.org/drawingml/2006/picture">
-                <pic:pic xmlns:pic="http://schemas.openxmlformats.org/drawingml/2006/picture">
-                  <pic:nvPicPr>
-                    <pic:cNvPr id="0" name="Picture 2"/>
-                    <pic:cNvPicPr>
-                      <a:picLocks noChangeAspect="1" noChangeArrowheads="1"/>
-                    </pic:cNvPicPr>
-                  </pic:nvPicPr>
-                  <pic:blipFill>
-                    <a:blip r:embed="rId17" cstate="print">
-                      <a:extLst>
-                        <a:ext uri="{28A0092B-C50C-407E-A947-70E740481C1C}">
-                          <a14:useLocalDpi xmlns:a14="http://schemas.microsoft.com/office/drawing/2010/main" val="0"/>
-                        </a:ext>
-                      </a:extLst>
-                    </a:blip>
-                    <a:srcRect/>
-                    <a:stretch>
-                      <a:fillRect/>
-                    </a:stretch>
-                  </pic:blipFill>
-                  <pic:spPr bwMode="auto">
-                    <a:xfrm>
-                      <a:off x="0" y="0"/>
-                      <a:ext cx="4358943" cy="3063454"/>
-                    </a:xfrm>
-                    <a:prstGeom prst="rect">
-                      <a:avLst/>
-                    </a:prstGeom>
-                    <a:noFill/>
-                  </pic:spPr>
-                </pic:pic>
-              </a:graphicData>
-            </a:graphic>
-          </wp:inline>
-        </w:drawing>
-      </w:r>
-    </w:p>
-    <w:p>
-      <w:pPr>
-        <w:jc w:val="center"/>
-      </w:pPr>
-      <w:r>
-        <w:rPr>
-          <w:rFonts w:hint="eastAsia"/>
-        </w:rPr>
-        <w:t>Figure 4.1 ROC curve</w:t>
-      </w:r>
-    </w:p>
-    <w:p>
-      <w:r>
-        <w:rPr>
-          <w:rFonts w:hint="eastAsia"/>
-        </w:rPr>
-        <w:t>To find the optimal threshold, we assume that the threshold which can obtain the maximum of (Specificity + Sensitivity) is the optimal threshold.</w:t>
+      <w:r>
+        <w:rPr>
+          <w:rFonts w:ascii="Verdana" w:hAnsi="Verdana" w:cs="Courier New" w:hint="eastAsia"/>
+          <w:color w:val="000000"/>
+          <w:sz w:val="17"/>
+          <w:szCs w:val="17"/>
+        </w:rPr>
+        <w:t xml:space="preserve"> </w:t>
+      </w:r>
+      <w:proofErr w:type="spellStart"/>
+      <w:r>
+        <w:rPr>
+          <w:rFonts w:ascii="Verdana" w:hAnsi="Verdana" w:cs="Courier New"/>
+          <w:color w:val="000000"/>
+          <w:sz w:val="17"/>
+          <w:szCs w:val="17"/>
+        </w:rPr>
+        <w:t>scale_x_</w:t>
+      </w:r>
+      <w:proofErr w:type="gramStart"/>
+      <w:r>
+        <w:rPr>
+          <w:rFonts w:ascii="Verdana" w:hAnsi="Verdana" w:cs="Courier New"/>
+          <w:color w:val="000000"/>
+          <w:sz w:val="17"/>
+          <w:szCs w:val="17"/>
+        </w:rPr>
+        <w:t>reverse</w:t>
+      </w:r>
+      <w:proofErr w:type="spellEnd"/>
+      <w:r>
+        <w:rPr>
+          <w:rFonts w:ascii="Verdana" w:hAnsi="Verdana" w:cs="Courier New"/>
+          <w:color w:val="666600"/>
+          <w:sz w:val="17"/>
+          <w:szCs w:val="17"/>
+        </w:rPr>
+        <w:t>(</w:t>
+      </w:r>
+      <w:proofErr w:type="gramEnd"/>
+      <w:r>
+        <w:rPr>
+          <w:rFonts w:ascii="Verdana" w:hAnsi="Verdana" w:cs="Courier New"/>
+          <w:color w:val="666600"/>
+          <w:sz w:val="17"/>
+          <w:szCs w:val="17"/>
+        </w:rPr>
+        <w:t>)</w:t>
+      </w:r>
+      <w:r>
+        <w:rPr>
+          <w:rFonts w:ascii="Verdana" w:hAnsi="Verdana" w:cs="Courier New"/>
+          <w:color w:val="000000"/>
+          <w:sz w:val="17"/>
+          <w:szCs w:val="17"/>
+        </w:rPr>
+        <w:t xml:space="preserve"> </w:t>
+      </w:r>
+      <w:r>
+        <w:rPr>
+          <w:rFonts w:ascii="Verdana" w:hAnsi="Verdana" w:cs="Courier New"/>
+          <w:color w:val="666600"/>
+          <w:sz w:val="17"/>
+          <w:szCs w:val="17"/>
+        </w:rPr>
+        <w:t>+</w:t>
+      </w:r>
+      <w:r>
+        <w:rPr>
+          <w:rFonts w:ascii="Verdana" w:hAnsi="Verdana" w:cs="Courier New"/>
+          <w:color w:val="000000"/>
+          <w:sz w:val="17"/>
+          <w:szCs w:val="17"/>
+        </w:rPr>
+        <w:t xml:space="preserve">  </w:t>
+      </w:r>
+      <w:r>
+        <w:rPr>
+          <w:rFonts w:ascii="Verdana" w:hAnsi="Verdana" w:cs="Courier New"/>
+          <w:color w:val="880000"/>
+          <w:sz w:val="17"/>
+          <w:szCs w:val="17"/>
+        </w:rPr>
+        <w:t># Reverse X-axis</w:t>
       </w:r>
     </w:p>
     <w:p>
@@ -20748,59 +20790,43 @@
           <w:tab w:val="left" w:pos="14656"/>
         </w:tabs>
         <w:spacing w:before="0" w:beforeAutospacing="0" w:after="0" w:afterAutospacing="0"/>
-        <w:divId w:val="727993986"/>
-        <w:rPr>
-          <w:rFonts w:ascii="Verdana" w:hAnsi="Verdana" w:cs="Courier New"/>
-          <w:sz w:val="17"/>
-          <w:szCs w:val="17"/>
-          <w14:ligatures w14:val="none"/>
+        <w:divId w:val="315842197"/>
+        <w:rPr>
+          <w:rFonts w:ascii="Verdana" w:hAnsi="Verdana" w:cs="Courier New" w:hint="eastAsia"/>
+          <w:sz w:val="17"/>
+          <w:szCs w:val="17"/>
         </w:rPr>
       </w:pPr>
       <w:r>
         <w:rPr>
-          <w:rFonts w:ascii="Verdana" w:hAnsi="Verdana" w:cs="Courier New"/>
-          <w:color w:val="000000"/>
-          <w:sz w:val="17"/>
-          <w:szCs w:val="17"/>
-        </w:rPr>
-        <w:t xml:space="preserve">optimal_idx </w:t>
-      </w:r>
-      <w:r>
-        <w:rPr>
-          <w:rFonts w:ascii="Verdana" w:hAnsi="Verdana" w:cs="Courier New"/>
-          <w:color w:val="666600"/>
-          <w:sz w:val="17"/>
-          <w:szCs w:val="17"/>
-        </w:rPr>
-        <w:t>&lt;-</w:t>
-      </w:r>
-      <w:r>
-        <w:rPr>
-          <w:rFonts w:ascii="Verdana" w:hAnsi="Verdana" w:cs="Courier New"/>
-          <w:color w:val="000000"/>
-          <w:sz w:val="17"/>
-          <w:szCs w:val="17"/>
-        </w:rPr>
-        <w:t xml:space="preserve"> which</w:t>
-      </w:r>
-      <w:r>
-        <w:rPr>
-          <w:rFonts w:ascii="Verdana" w:hAnsi="Verdana" w:cs="Courier New"/>
-          <w:color w:val="666600"/>
-          <w:sz w:val="17"/>
-          <w:szCs w:val="17"/>
-        </w:rPr>
-        <w:t>.</w:t>
-      </w:r>
-      <w:r>
-        <w:rPr>
-          <w:rFonts w:ascii="Verdana" w:hAnsi="Verdana" w:cs="Courier New"/>
-          <w:color w:val="000000"/>
-          <w:sz w:val="17"/>
-          <w:szCs w:val="17"/>
-        </w:rPr>
-        <w:t>max</w:t>
-      </w:r>
+          <w:rFonts w:ascii="Verdana" w:hAnsi="Verdana" w:cs="Courier New" w:hint="eastAsia"/>
+          <w:color w:val="880000"/>
+          <w:sz w:val="17"/>
+          <w:szCs w:val="17"/>
+        </w:rPr>
+        <w:t xml:space="preserve">  </w:t>
+      </w:r>
+      <w:proofErr w:type="spellStart"/>
+      <w:r>
+        <w:rPr>
+          <w:rFonts w:ascii="Verdana" w:hAnsi="Verdana" w:cs="Courier New"/>
+          <w:color w:val="000000"/>
+          <w:sz w:val="17"/>
+          <w:szCs w:val="17"/>
+        </w:rPr>
+        <w:t>coord_</w:t>
+      </w:r>
+      <w:proofErr w:type="gramStart"/>
+      <w:r>
+        <w:rPr>
+          <w:rFonts w:ascii="Verdana" w:hAnsi="Verdana" w:cs="Courier New"/>
+          <w:color w:val="000000"/>
+          <w:sz w:val="17"/>
+          <w:szCs w:val="17"/>
+        </w:rPr>
+        <w:t>equal</w:t>
+      </w:r>
+      <w:proofErr w:type="spellEnd"/>
       <w:r>
         <w:rPr>
           <w:rFonts w:ascii="Verdana" w:hAnsi="Verdana" w:cs="Courier New"/>
@@ -20810,33 +20836,7 @@
         </w:rPr>
         <w:t>(</w:t>
       </w:r>
-      <w:r>
-        <w:rPr>
-          <w:rFonts w:ascii="Verdana" w:hAnsi="Verdana" w:cs="Courier New"/>
-          <w:color w:val="000000"/>
-          <w:sz w:val="17"/>
-          <w:szCs w:val="17"/>
-        </w:rPr>
-        <w:t xml:space="preserve">roc_obj$sensitivities </w:t>
-      </w:r>
-      <w:r>
-        <w:rPr>
-          <w:rFonts w:ascii="Verdana" w:hAnsi="Verdana" w:cs="Courier New"/>
-          <w:color w:val="666600"/>
-          <w:sz w:val="17"/>
-          <w:szCs w:val="17"/>
-        </w:rPr>
-        <w:t>+</w:t>
-      </w:r>
-      <w:r>
-        <w:rPr>
-          <w:rFonts w:ascii="Verdana" w:hAnsi="Verdana" w:cs="Courier New"/>
-          <w:color w:val="000000"/>
-          <w:sz w:val="17"/>
-          <w:szCs w:val="17"/>
-        </w:rPr>
-        <w:t xml:space="preserve"> roc_obj$specificities</w:t>
-      </w:r>
+      <w:proofErr w:type="gramEnd"/>
       <w:r>
         <w:rPr>
           <w:rFonts w:ascii="Verdana" w:hAnsi="Verdana" w:cs="Courier New"/>
@@ -20846,12 +20846,182 @@
         </w:rPr>
         <w:t>)</w:t>
       </w:r>
-      <w:r>
-        <w:rPr>
-          <w:rFonts w:ascii="Verdana" w:hAnsi="Verdana" w:cs="Courier New"/>
-          <w:color w:val="000000"/>
-          <w:sz w:val="17"/>
-          <w:szCs w:val="17"/>
+    </w:p>
+    <w:p>
+      <w:pPr>
+        <w:jc w:val="center"/>
+      </w:pPr>
+      <w:r>
+        <w:rPr>
+          <w:noProof/>
+        </w:rPr>
+        <w:drawing>
+          <wp:inline distT="0" distB="0" distL="0" distR="0" wp14:anchorId="4DD9A716" wp14:editId="72BB8319">
+            <wp:extent cx="3485833" cy="3463135"/>
+            <wp:effectExtent l="0" t="0" r="635" b="4445"/>
+            <wp:docPr id="2091701912" name="图片 2"/>
+            <wp:cNvGraphicFramePr>
+              <a:graphicFrameLocks xmlns:a="http://schemas.openxmlformats.org/drawingml/2006/main" noChangeAspect="1"/>
+            </wp:cNvGraphicFramePr>
+            <a:graphic xmlns:a="http://schemas.openxmlformats.org/drawingml/2006/main">
+              <a:graphicData uri="http://schemas.openxmlformats.org/drawingml/2006/picture">
+                <pic:pic xmlns:pic="http://schemas.openxmlformats.org/drawingml/2006/picture">
+                  <pic:nvPicPr>
+                    <pic:cNvPr id="0" name="Picture 2"/>
+                    <pic:cNvPicPr>
+                      <a:picLocks noChangeAspect="1" noChangeArrowheads="1"/>
+                    </pic:cNvPicPr>
+                  </pic:nvPicPr>
+                  <pic:blipFill rotWithShape="1">
+                    <a:blip r:embed="rId17">
+                      <a:extLst>
+                        <a:ext uri="{28A0092B-C50C-407E-A947-70E740481C1C}">
+                          <a14:useLocalDpi xmlns:a14="http://schemas.microsoft.com/office/drawing/2010/main" val="0"/>
+                        </a:ext>
+                      </a:extLst>
+                    </a:blip>
+                    <a:srcRect l="18528" r="17211"/>
+                    <a:stretch/>
+                  </pic:blipFill>
+                  <pic:spPr bwMode="auto">
+                    <a:xfrm>
+                      <a:off x="0" y="0"/>
+                      <a:ext cx="3496018" cy="3473253"/>
+                    </a:xfrm>
+                    <a:prstGeom prst="rect">
+                      <a:avLst/>
+                    </a:prstGeom>
+                    <a:noFill/>
+                    <a:ln>
+                      <a:noFill/>
+                    </a:ln>
+                    <a:extLst>
+                      <a:ext uri="{53640926-AAD7-44D8-BBD7-CCE9431645EC}">
+                        <a14:shadowObscured xmlns:a14="http://schemas.microsoft.com/office/drawing/2010/main"/>
+                      </a:ext>
+                    </a:extLst>
+                  </pic:spPr>
+                </pic:pic>
+              </a:graphicData>
+            </a:graphic>
+          </wp:inline>
+        </w:drawing>
+      </w:r>
+    </w:p>
+    <w:p>
+      <w:pPr>
+        <w:jc w:val="center"/>
+      </w:pPr>
+      <w:r>
+        <w:rPr>
+          <w:rFonts w:hint="eastAsia"/>
+        </w:rPr>
+        <w:t>Figure 4.1 ROC curve</w:t>
+      </w:r>
+    </w:p>
+    <w:p/>
+    <w:p>
+      <w:pPr>
+        <w:rPr>
+          <w:rFonts w:hint="eastAsia"/>
+        </w:rPr>
+      </w:pPr>
+      <w:r>
+        <w:rPr>
+          <w:rFonts w:hint="eastAsia"/>
+        </w:rPr>
+        <w:t xml:space="preserve">To find </w:t>
+      </w:r>
+      <w:r>
+        <w:rPr>
+          <w:rFonts w:hint="eastAsia"/>
+        </w:rPr>
+        <w:t xml:space="preserve">a certain </w:t>
+      </w:r>
+      <w:r>
+        <w:rPr>
+          <w:rFonts w:hint="eastAsia"/>
+        </w:rPr>
+        <w:t xml:space="preserve">threshold, we </w:t>
+      </w:r>
+      <w:r>
+        <w:rPr>
+          <w:rFonts w:hint="eastAsia"/>
+        </w:rPr>
+        <w:t xml:space="preserve">first set the optimization goal </w:t>
+      </w:r>
+      <w:r>
+        <w:t>to maximize</w:t>
+      </w:r>
+      <w:r>
+        <w:rPr>
+          <w:rFonts w:hint="eastAsia"/>
+        </w:rPr>
+        <w:t xml:space="preserve"> the sum </w:t>
+      </w:r>
+      <w:r>
+        <w:rPr>
+          <w:rFonts w:hint="eastAsia"/>
+        </w:rPr>
+        <w:t>of Specificity</w:t>
+      </w:r>
+      <w:r>
+        <w:rPr>
+          <w:rFonts w:hint="eastAsia"/>
+        </w:rPr>
+        <w:t xml:space="preserve"> and </w:t>
+      </w:r>
+      <w:r>
+        <w:rPr>
+          <w:rFonts w:hint="eastAsia"/>
+        </w:rPr>
+        <w:t>Sensitivity</w:t>
+      </w:r>
+      <w:r>
+        <w:rPr>
+          <w:rFonts w:hint="eastAsia"/>
+        </w:rPr>
+        <w:t xml:space="preserve">. Notice that here the </w:t>
+      </w:r>
+      <w:r>
+        <w:t>‘optimal threshold’</w:t>
+      </w:r>
+      <w:r>
+        <w:rPr>
+          <w:rFonts w:hint="eastAsia"/>
+        </w:rPr>
+        <w:t xml:space="preserve"> means it achieves the </w:t>
+      </w:r>
+      <w:r>
+        <w:t>optimization</w:t>
+      </w:r>
+      <w:r>
+        <w:rPr>
+          <w:rFonts w:hint="eastAsia"/>
+        </w:rPr>
+        <w:t xml:space="preserve"> goal, but not the </w:t>
+      </w:r>
+      <w:r>
+        <w:t>‘</w:t>
+      </w:r>
+      <w:r>
+        <w:rPr>
+          <w:rFonts w:hint="eastAsia"/>
+        </w:rPr>
+        <w:t>best</w:t>
+      </w:r>
+      <w:r>
+        <w:t>’</w:t>
+      </w:r>
+      <w:r>
+        <w:rPr>
+          <w:rFonts w:hint="eastAsia"/>
+        </w:rPr>
+        <w:t xml:space="preserve"> threshold.</w:t>
+      </w:r>
+      <w:r>
+        <w:rPr>
+          <w:rFonts w:hint="eastAsia"/>
         </w:rPr>
         <w:t xml:space="preserve"> </w:t>
       </w:r>
@@ -20884,21 +21054,51 @@
           <w:tab w:val="left" w:pos="14656"/>
         </w:tabs>
         <w:spacing w:before="0" w:beforeAutospacing="0" w:after="0" w:afterAutospacing="0"/>
-        <w:divId w:val="727993986"/>
-        <w:rPr>
-          <w:rFonts w:ascii="Verdana" w:hAnsi="Verdana" w:cs="Courier New"/>
-          <w:sz w:val="17"/>
-          <w:szCs w:val="17"/>
+        <w:divId w:val="1609118898"/>
+        <w:rPr>
+          <w:rFonts w:ascii="Verdana" w:hAnsi="Verdana" w:cs="Courier New"/>
+          <w:sz w:val="17"/>
+          <w:szCs w:val="17"/>
+          <w14:ligatures w14:val="none"/>
         </w:rPr>
       </w:pPr>
       <w:r>
         <w:rPr>
           <w:rFonts w:ascii="Verdana" w:hAnsi="Verdana" w:cs="Courier New"/>
-          <w:color w:val="000000"/>
-          <w:sz w:val="17"/>
-          <w:szCs w:val="17"/>
-        </w:rPr>
-        <w:t xml:space="preserve">optimal_threshold </w:t>
+          <w:color w:val="666600"/>
+          <w:sz w:val="17"/>
+          <w:szCs w:val="17"/>
+        </w:rPr>
+        <w:t>&gt;</w:t>
+      </w:r>
+      <w:r>
+        <w:rPr>
+          <w:rFonts w:ascii="Verdana" w:hAnsi="Verdana" w:cs="Courier New"/>
+          <w:color w:val="000000"/>
+          <w:sz w:val="17"/>
+          <w:szCs w:val="17"/>
+        </w:rPr>
+        <w:t xml:space="preserve"> </w:t>
+      </w:r>
+      <w:proofErr w:type="spellStart"/>
+      <w:r>
+        <w:rPr>
+          <w:rFonts w:ascii="Verdana" w:hAnsi="Verdana" w:cs="Courier New"/>
+          <w:color w:val="000000"/>
+          <w:sz w:val="17"/>
+          <w:szCs w:val="17"/>
+        </w:rPr>
+        <w:t>optimal_idx</w:t>
+      </w:r>
+      <w:proofErr w:type="spellEnd"/>
+      <w:r>
+        <w:rPr>
+          <w:rFonts w:ascii="Verdana" w:hAnsi="Verdana" w:cs="Courier New"/>
+          <w:color w:val="000000"/>
+          <w:sz w:val="17"/>
+          <w:szCs w:val="17"/>
+        </w:rPr>
+        <w:t xml:space="preserve"> </w:t>
       </w:r>
       <w:r>
         <w:rPr>
@@ -20916,34 +21116,143 @@
           <w:sz w:val="17"/>
           <w:szCs w:val="17"/>
         </w:rPr>
-        <w:t xml:space="preserve"> roc_obj$thresholds</w:t>
-      </w:r>
-      <w:r>
-        <w:rPr>
-          <w:rFonts w:ascii="Verdana" w:hAnsi="Verdana" w:cs="Courier New"/>
-          <w:color w:val="666600"/>
-          <w:sz w:val="17"/>
-          <w:szCs w:val="17"/>
-        </w:rPr>
-        <w:t>[</w:t>
-      </w:r>
-      <w:r>
-        <w:rPr>
-          <w:rFonts w:ascii="Verdana" w:hAnsi="Verdana" w:cs="Courier New"/>
-          <w:color w:val="000000"/>
-          <w:sz w:val="17"/>
-          <w:szCs w:val="17"/>
-        </w:rPr>
-        <w:t>optimal_idx</w:t>
-      </w:r>
-      <w:r>
-        <w:rPr>
-          <w:rFonts w:ascii="Verdana" w:hAnsi="Verdana" w:cs="Courier New"/>
-          <w:color w:val="666600"/>
-          <w:sz w:val="17"/>
-          <w:szCs w:val="17"/>
-        </w:rPr>
-        <w:t>]</w:t>
+        <w:t xml:space="preserve"> </w:t>
+      </w:r>
+      <w:proofErr w:type="spellStart"/>
+      <w:proofErr w:type="gramStart"/>
+      <w:r>
+        <w:rPr>
+          <w:rFonts w:ascii="Verdana" w:hAnsi="Verdana" w:cs="Courier New"/>
+          <w:color w:val="000000"/>
+          <w:sz w:val="17"/>
+          <w:szCs w:val="17"/>
+        </w:rPr>
+        <w:t>which</w:t>
+      </w:r>
+      <w:r>
+        <w:rPr>
+          <w:rFonts w:ascii="Verdana" w:hAnsi="Verdana" w:cs="Courier New"/>
+          <w:color w:val="666600"/>
+          <w:sz w:val="17"/>
+          <w:szCs w:val="17"/>
+        </w:rPr>
+        <w:t>.</w:t>
+      </w:r>
+      <w:r>
+        <w:rPr>
+          <w:rFonts w:ascii="Verdana" w:hAnsi="Verdana" w:cs="Courier New"/>
+          <w:color w:val="000000"/>
+          <w:sz w:val="17"/>
+          <w:szCs w:val="17"/>
+        </w:rPr>
+        <w:t>max</w:t>
+      </w:r>
+      <w:proofErr w:type="spellEnd"/>
+      <w:r>
+        <w:rPr>
+          <w:rFonts w:ascii="Verdana" w:hAnsi="Verdana" w:cs="Courier New"/>
+          <w:color w:val="666600"/>
+          <w:sz w:val="17"/>
+          <w:szCs w:val="17"/>
+        </w:rPr>
+        <w:t>(</w:t>
+      </w:r>
+      <w:proofErr w:type="spellStart"/>
+      <w:proofErr w:type="gramEnd"/>
+      <w:r>
+        <w:rPr>
+          <w:rFonts w:ascii="Verdana" w:hAnsi="Verdana" w:cs="Courier New"/>
+          <w:color w:val="000000"/>
+          <w:sz w:val="17"/>
+          <w:szCs w:val="17"/>
+        </w:rPr>
+        <w:t>roc_obj$sensitivities</w:t>
+      </w:r>
+      <w:proofErr w:type="spellEnd"/>
+      <w:r>
+        <w:rPr>
+          <w:rFonts w:ascii="Verdana" w:hAnsi="Verdana" w:cs="Courier New"/>
+          <w:color w:val="000000"/>
+          <w:sz w:val="17"/>
+          <w:szCs w:val="17"/>
+        </w:rPr>
+        <w:t xml:space="preserve"> </w:t>
+      </w:r>
+      <w:r>
+        <w:rPr>
+          <w:rFonts w:ascii="Verdana" w:hAnsi="Verdana" w:cs="Courier New"/>
+          <w:color w:val="666600"/>
+          <w:sz w:val="17"/>
+          <w:szCs w:val="17"/>
+        </w:rPr>
+        <w:t>+</w:t>
+      </w:r>
+      <w:r>
+        <w:rPr>
+          <w:rFonts w:ascii="Verdana" w:hAnsi="Verdana" w:cs="Courier New"/>
+          <w:color w:val="000000"/>
+          <w:sz w:val="17"/>
+          <w:szCs w:val="17"/>
+        </w:rPr>
+        <w:t xml:space="preserve"> </w:t>
+      </w:r>
+      <w:proofErr w:type="spellStart"/>
+      <w:r>
+        <w:rPr>
+          <w:rFonts w:ascii="Verdana" w:hAnsi="Verdana" w:cs="Courier New"/>
+          <w:color w:val="000000"/>
+          <w:sz w:val="17"/>
+          <w:szCs w:val="17"/>
+        </w:rPr>
+        <w:t>roc_obj$specificities</w:t>
+      </w:r>
+      <w:proofErr w:type="spellEnd"/>
+      <w:r>
+        <w:rPr>
+          <w:rFonts w:ascii="Verdana" w:hAnsi="Verdana" w:cs="Courier New"/>
+          <w:color w:val="666600"/>
+          <w:sz w:val="17"/>
+          <w:szCs w:val="17"/>
+        </w:rPr>
+        <w:t>)</w:t>
+      </w:r>
+      <w:r>
+        <w:rPr>
+          <w:rFonts w:ascii="Verdana" w:hAnsi="Verdana" w:cs="Courier New"/>
+          <w:color w:val="000000"/>
+          <w:sz w:val="17"/>
+          <w:szCs w:val="17"/>
+        </w:rPr>
+        <w:t xml:space="preserve">  </w:t>
+      </w:r>
+      <w:r>
+        <w:rPr>
+          <w:rFonts w:ascii="Verdana" w:hAnsi="Verdana" w:cs="Courier New"/>
+          <w:color w:val="880000"/>
+          <w:sz w:val="17"/>
+          <w:szCs w:val="17"/>
+        </w:rPr>
+        <w:t xml:space="preserve"># maximize </w:t>
+      </w:r>
+      <w:proofErr w:type="spellStart"/>
+      <w:r>
+        <w:rPr>
+          <w:rFonts w:ascii="Verdana" w:hAnsi="Verdana" w:cs="Courier New"/>
+          <w:color w:val="880000"/>
+          <w:sz w:val="17"/>
+          <w:szCs w:val="17"/>
+        </w:rPr>
+        <w:t>sens</w:t>
+      </w:r>
+      <w:proofErr w:type="spellEnd"/>
+      <w:r>
+        <w:rPr>
+          <w:rFonts w:ascii="Verdana" w:hAnsi="Verdana" w:cs="Courier New"/>
+          <w:color w:val="880000"/>
+          <w:sz w:val="17"/>
+          <w:szCs w:val="17"/>
+        </w:rPr>
+        <w:t xml:space="preserve"> + spec</w:t>
       </w:r>
     </w:p>
     <w:p>
@@ -20974,7 +21283,7 @@
           <w:tab w:val="left" w:pos="14656"/>
         </w:tabs>
         <w:spacing w:before="0" w:beforeAutospacing="0" w:after="0" w:afterAutospacing="0"/>
-        <w:divId w:val="727993986"/>
+        <w:divId w:val="1609118898"/>
         <w:rPr>
           <w:rFonts w:ascii="Verdana" w:hAnsi="Verdana" w:cs="Courier New"/>
           <w:sz w:val="17"/>
@@ -20984,74 +21293,98 @@
       <w:r>
         <w:rPr>
           <w:rFonts w:ascii="Verdana" w:hAnsi="Verdana" w:cs="Courier New"/>
-          <w:color w:val="000088"/>
-          <w:sz w:val="17"/>
-          <w:szCs w:val="17"/>
-        </w:rPr>
-        <w:t>print</w:t>
-      </w:r>
-      <w:r>
-        <w:rPr>
-          <w:rFonts w:ascii="Verdana" w:hAnsi="Verdana" w:cs="Courier New"/>
-          <w:color w:val="666600"/>
-          <w:sz w:val="17"/>
-          <w:szCs w:val="17"/>
-        </w:rPr>
-        <w:t>(</w:t>
-      </w:r>
-      <w:r>
-        <w:rPr>
-          <w:rFonts w:ascii="Verdana" w:hAnsi="Verdana" w:cs="Courier New"/>
-          <w:color w:val="000000"/>
-          <w:sz w:val="17"/>
-          <w:szCs w:val="17"/>
-        </w:rPr>
-        <w:t>paste</w:t>
-      </w:r>
-      <w:r>
-        <w:rPr>
-          <w:rFonts w:ascii="Verdana" w:hAnsi="Verdana" w:cs="Courier New"/>
-          <w:color w:val="666600"/>
-          <w:sz w:val="17"/>
-          <w:szCs w:val="17"/>
-        </w:rPr>
-        <w:t>(</w:t>
-      </w:r>
-      <w:r>
-        <w:rPr>
-          <w:rFonts w:ascii="Verdana" w:hAnsi="Verdana" w:cs="Courier New"/>
-          <w:color w:val="008800"/>
-          <w:sz w:val="17"/>
-          <w:szCs w:val="17"/>
-        </w:rPr>
-        <w:t>"Optimal Threshold:"</w:t>
-      </w:r>
-      <w:r>
-        <w:rPr>
-          <w:rFonts w:ascii="Verdana" w:hAnsi="Verdana" w:cs="Courier New"/>
-          <w:color w:val="666600"/>
-          <w:sz w:val="17"/>
-          <w:szCs w:val="17"/>
-        </w:rPr>
-        <w:t>,</w:t>
-      </w:r>
-      <w:r>
-        <w:rPr>
-          <w:rFonts w:ascii="Verdana" w:hAnsi="Verdana" w:cs="Courier New"/>
-          <w:color w:val="000000"/>
-          <w:sz w:val="17"/>
-          <w:szCs w:val="17"/>
-        </w:rPr>
-        <w:t xml:space="preserve"> optimal_threshold</w:t>
-      </w:r>
-      <w:r>
-        <w:rPr>
-          <w:rFonts w:ascii="Verdana" w:hAnsi="Verdana" w:cs="Courier New"/>
-          <w:color w:val="666600"/>
-          <w:sz w:val="17"/>
-          <w:szCs w:val="17"/>
-        </w:rPr>
-        <w:t>))</w:t>
+          <w:color w:val="666600"/>
+          <w:sz w:val="17"/>
+          <w:szCs w:val="17"/>
+        </w:rPr>
+        <w:t>&gt;</w:t>
+      </w:r>
+      <w:r>
+        <w:rPr>
+          <w:rFonts w:ascii="Verdana" w:hAnsi="Verdana" w:cs="Courier New"/>
+          <w:color w:val="000000"/>
+          <w:sz w:val="17"/>
+          <w:szCs w:val="17"/>
+        </w:rPr>
+        <w:t xml:space="preserve"> </w:t>
+      </w:r>
+      <w:proofErr w:type="spellStart"/>
+      <w:r>
+        <w:rPr>
+          <w:rFonts w:ascii="Verdana" w:hAnsi="Verdana" w:cs="Courier New"/>
+          <w:color w:val="000000"/>
+          <w:sz w:val="17"/>
+          <w:szCs w:val="17"/>
+        </w:rPr>
+        <w:t>optimal_threshold</w:t>
+      </w:r>
+      <w:proofErr w:type="spellEnd"/>
+      <w:r>
+        <w:rPr>
+          <w:rFonts w:ascii="Verdana" w:hAnsi="Verdana" w:cs="Courier New"/>
+          <w:color w:val="000000"/>
+          <w:sz w:val="17"/>
+          <w:szCs w:val="17"/>
+        </w:rPr>
+        <w:t xml:space="preserve"> </w:t>
+      </w:r>
+      <w:r>
+        <w:rPr>
+          <w:rFonts w:ascii="Verdana" w:hAnsi="Verdana" w:cs="Courier New"/>
+          <w:color w:val="666600"/>
+          <w:sz w:val="17"/>
+          <w:szCs w:val="17"/>
+        </w:rPr>
+        <w:t>&lt;-</w:t>
+      </w:r>
+      <w:r>
+        <w:rPr>
+          <w:rFonts w:ascii="Verdana" w:hAnsi="Verdana" w:cs="Courier New"/>
+          <w:color w:val="000000"/>
+          <w:sz w:val="17"/>
+          <w:szCs w:val="17"/>
+        </w:rPr>
+        <w:t xml:space="preserve"> </w:t>
+      </w:r>
+      <w:proofErr w:type="spellStart"/>
+      <w:r>
+        <w:rPr>
+          <w:rFonts w:ascii="Verdana" w:hAnsi="Verdana" w:cs="Courier New"/>
+          <w:color w:val="000000"/>
+          <w:sz w:val="17"/>
+          <w:szCs w:val="17"/>
+        </w:rPr>
+        <w:t>roc_obj$thresholds</w:t>
+      </w:r>
+      <w:proofErr w:type="spellEnd"/>
+      <w:r>
+        <w:rPr>
+          <w:rFonts w:ascii="Verdana" w:hAnsi="Verdana" w:cs="Courier New"/>
+          <w:color w:val="666600"/>
+          <w:sz w:val="17"/>
+          <w:szCs w:val="17"/>
+        </w:rPr>
+        <w:t>[</w:t>
+      </w:r>
+      <w:proofErr w:type="spellStart"/>
+      <w:r>
+        <w:rPr>
+          <w:rFonts w:ascii="Verdana" w:hAnsi="Verdana" w:cs="Courier New"/>
+          <w:color w:val="000000"/>
+          <w:sz w:val="17"/>
+          <w:szCs w:val="17"/>
+        </w:rPr>
+        <w:t>optimal_idx</w:t>
+      </w:r>
+      <w:proofErr w:type="spellEnd"/>
+      <w:r>
+        <w:rPr>
+          <w:rFonts w:ascii="Verdana" w:hAnsi="Verdana" w:cs="Courier New"/>
+          <w:color w:val="666600"/>
+          <w:sz w:val="17"/>
+          <w:szCs w:val="17"/>
+        </w:rPr>
+        <w:t>]</w:t>
       </w:r>
     </w:p>
     <w:p>
@@ -21082,12 +21415,11 @@
           <w:tab w:val="left" w:pos="14656"/>
         </w:tabs>
         <w:spacing w:before="0" w:beforeAutospacing="0" w:after="0" w:afterAutospacing="0"/>
-        <w:divId w:val="946234354"/>
-        <w:rPr>
-          <w:rFonts w:ascii="Verdana" w:hAnsi="Verdana" w:cs="Courier New"/>
-          <w:sz w:val="17"/>
-          <w:szCs w:val="17"/>
-          <w14:ligatures w14:val="none"/>
+        <w:divId w:val="1609118898"/>
+        <w:rPr>
+          <w:rFonts w:ascii="Verdana" w:hAnsi="Verdana" w:cs="Courier New"/>
+          <w:sz w:val="17"/>
+          <w:szCs w:val="17"/>
         </w:rPr>
       </w:pPr>
       <w:r>
@@ -21136,90 +21468,135 @@
         <w:t>"Optimal Threshold: 0.602483458602781"</w:t>
       </w:r>
     </w:p>
-    <w:p/>
     <w:p>
       <w:pPr>
-        <w:jc w:val="center"/>
+        <w:rPr>
+          <w:rFonts w:hint="eastAsia"/>
+        </w:rPr>
       </w:pPr>
-      <w:r>
-        <w:rPr>
-          <w:noProof/>
-        </w:rPr>
-        <w:lastRenderedPageBreak/>
-        <w:drawing>
-          <wp:inline distT="0" distB="0" distL="0" distR="0" wp14:anchorId="1CCAC631" wp14:editId="6642B1D3">
-            <wp:extent cx="4192391" cy="2946400"/>
-            <wp:effectExtent l="0" t="0" r="0" b="0"/>
-            <wp:docPr id="1933931644" name="图片 2"/>
-            <wp:cNvGraphicFramePr>
-              <a:graphicFrameLocks xmlns:a="http://schemas.openxmlformats.org/drawingml/2006/main" noChangeAspect="1"/>
-            </wp:cNvGraphicFramePr>
-            <a:graphic xmlns:a="http://schemas.openxmlformats.org/drawingml/2006/main">
-              <a:graphicData uri="http://schemas.openxmlformats.org/drawingml/2006/picture">
-                <pic:pic xmlns:pic="http://schemas.openxmlformats.org/drawingml/2006/picture">
-                  <pic:nvPicPr>
-                    <pic:cNvPr id="0" name="Picture 3"/>
-                    <pic:cNvPicPr>
-                      <a:picLocks noChangeAspect="1" noChangeArrowheads="1"/>
-                    </pic:cNvPicPr>
-                  </pic:nvPicPr>
-                  <pic:blipFill>
-                    <a:blip r:embed="rId18" cstate="print">
-                      <a:extLst>
-                        <a:ext uri="{28A0092B-C50C-407E-A947-70E740481C1C}">
-                          <a14:useLocalDpi xmlns:a14="http://schemas.microsoft.com/office/drawing/2010/main" val="0"/>
-                        </a:ext>
-                      </a:extLst>
-                    </a:blip>
-                    <a:srcRect/>
-                    <a:stretch>
-                      <a:fillRect/>
-                    </a:stretch>
-                  </pic:blipFill>
-                  <pic:spPr bwMode="auto">
-                    <a:xfrm>
-                      <a:off x="0" y="0"/>
-                      <a:ext cx="4219844" cy="2965694"/>
-                    </a:xfrm>
-                    <a:prstGeom prst="rect">
-                      <a:avLst/>
-                    </a:prstGeom>
-                    <a:noFill/>
-                  </pic:spPr>
-                </pic:pic>
-              </a:graphicData>
-            </a:graphic>
-          </wp:inline>
-        </w:drawing>
-      </w:r>
     </w:p>
     <w:p>
       <w:pPr>
-        <w:jc w:val="center"/>
+        <w:rPr>
+          <w:rFonts w:hint="eastAsia"/>
+        </w:rPr>
       </w:pPr>
       <w:r>
         <w:rPr>
           <w:rFonts w:hint="eastAsia"/>
         </w:rPr>
-        <w:t>Figure 4.2 ROC curve with the optimal point</w:t>
-      </w:r>
-    </w:p>
-    <w:p/>
-    <w:p>
+        <w:t xml:space="preserve">Since we know that </w:t>
+      </w:r>
       <w:r>
         <w:rPr>
           <w:rFonts w:hint="eastAsia"/>
         </w:rPr>
-        <w:t xml:space="preserve">We can evaluate this way of </w:t>
-      </w:r>
-      <w:r>
-        <w:t>choosing</w:t>
+        <w:t>lowering the</w:t>
       </w:r>
       <w:r>
         <w:rPr>
           <w:rFonts w:hint="eastAsia"/>
         </w:rPr>
-        <w:t xml:space="preserve"> threshold by calculating several metrics:</w:t>
+        <w:t xml:space="preserve"> </w:t>
+      </w:r>
+      <w:r>
+        <w:rPr>
+          <w:rFonts w:hint="eastAsia"/>
+        </w:rPr>
+        <w:t>False Negative Rate</w:t>
+      </w:r>
+      <w:r>
+        <w:rPr>
+          <w:rFonts w:hint="eastAsia"/>
+        </w:rPr>
+        <w:t xml:space="preserve"> </w:t>
+      </w:r>
+      <w:r>
+        <w:rPr>
+          <w:rFonts w:hint="eastAsia"/>
+        </w:rPr>
+        <w:t xml:space="preserve">is the most important thing in medical diagnosis, we need to try some methods to increase </w:t>
+      </w:r>
+      <w:r>
+        <w:rPr>
+          <w:rFonts w:hint="eastAsia"/>
+        </w:rPr>
+        <w:t>Sensitivity</w:t>
+      </w:r>
+      <w:r>
+        <w:rPr>
+          <w:rFonts w:hint="eastAsia"/>
+        </w:rPr>
+        <w:t>.</w:t>
+      </w:r>
+      <w:r>
+        <w:rPr>
+          <w:rFonts w:hint="eastAsia"/>
+        </w:rPr>
+        <w:t xml:space="preserve"> </w:t>
+      </w:r>
+      <w:r>
+        <w:rPr>
+          <w:rFonts w:hint="eastAsia"/>
+        </w:rPr>
+        <w:t>W</w:t>
+      </w:r>
+      <w:r>
+        <w:rPr>
+          <w:rFonts w:hint="eastAsia"/>
+        </w:rPr>
+        <w:t>e</w:t>
+      </w:r>
+      <w:r>
+        <w:rPr>
+          <w:rFonts w:hint="eastAsia"/>
+        </w:rPr>
+        <w:t xml:space="preserve"> </w:t>
+      </w:r>
+      <w:r>
+        <w:rPr>
+          <w:rFonts w:hint="eastAsia"/>
+        </w:rPr>
+        <w:t>use a weighted method</w:t>
+      </w:r>
+      <w:r>
+        <w:rPr>
+          <w:rFonts w:hint="eastAsia"/>
+        </w:rPr>
+        <w:t xml:space="preserve"> to </w:t>
+      </w:r>
+      <w:r>
+        <w:rPr>
+          <w:rFonts w:hint="eastAsia"/>
+        </w:rPr>
+        <w:t xml:space="preserve">set the optimization goal </w:t>
+      </w:r>
+      <w:r>
+        <w:t>to maximize</w:t>
+      </w:r>
+      <w:r>
+        <w:rPr>
+          <w:rFonts w:hint="eastAsia"/>
+        </w:rPr>
+        <w:t xml:space="preserve"> the sum of Specificity and </w:t>
+      </w:r>
+      <w:r>
+        <w:rPr>
+          <w:rFonts w:hint="eastAsia"/>
+        </w:rPr>
+        <w:t>2*</w:t>
+      </w:r>
+      <w:r>
+        <w:rPr>
+          <w:rFonts w:hint="eastAsia"/>
+        </w:rPr>
+        <w:t>Sensitivity</w:t>
+      </w:r>
+      <w:r>
+        <w:rPr>
+          <w:rFonts w:hint="eastAsia"/>
+        </w:rPr>
+        <w:t>.</w:t>
       </w:r>
     </w:p>
     <w:p>
@@ -21250,7 +21627,7 @@
           <w:tab w:val="left" w:pos="14656"/>
         </w:tabs>
         <w:spacing w:before="0" w:beforeAutospacing="0" w:after="0" w:afterAutospacing="0"/>
-        <w:divId w:val="378238122"/>
+        <w:divId w:val="780689765"/>
         <w:rPr>
           <w:rFonts w:ascii="Verdana" w:hAnsi="Verdana" w:cs="Courier New"/>
           <w:sz w:val="17"/>
@@ -21261,30 +21638,88 @@
       <w:r>
         <w:rPr>
           <w:rFonts w:ascii="Verdana" w:hAnsi="Verdana" w:cs="Courier New"/>
-          <w:color w:val="000000"/>
-          <w:sz w:val="17"/>
-          <w:szCs w:val="17"/>
-        </w:rPr>
-        <w:t xml:space="preserve">binary_pred </w:t>
-      </w:r>
-      <w:r>
-        <w:rPr>
-          <w:rFonts w:ascii="Verdana" w:hAnsi="Verdana" w:cs="Courier New"/>
-          <w:color w:val="666600"/>
-          <w:sz w:val="17"/>
-          <w:szCs w:val="17"/>
-        </w:rPr>
-        <w:t>=</w:t>
-      </w:r>
-      <w:r>
-        <w:rPr>
-          <w:rFonts w:ascii="Verdana" w:hAnsi="Verdana" w:cs="Courier New"/>
-          <w:color w:val="000000"/>
-          <w:sz w:val="17"/>
-          <w:szCs w:val="17"/>
-        </w:rPr>
-        <w:t xml:space="preserve"> numeric</w:t>
-      </w:r>
+          <w:color w:val="666600"/>
+          <w:sz w:val="17"/>
+          <w:szCs w:val="17"/>
+        </w:rPr>
+        <w:t>&gt;</w:t>
+      </w:r>
+      <w:r>
+        <w:rPr>
+          <w:rFonts w:ascii="Verdana" w:hAnsi="Verdana" w:cs="Courier New"/>
+          <w:color w:val="000000"/>
+          <w:sz w:val="17"/>
+          <w:szCs w:val="17"/>
+        </w:rPr>
+        <w:t xml:space="preserve"> </w:t>
+      </w:r>
+      <w:proofErr w:type="spellStart"/>
+      <w:r>
+        <w:rPr>
+          <w:rFonts w:ascii="Verdana" w:hAnsi="Verdana" w:cs="Courier New"/>
+          <w:color w:val="000000"/>
+          <w:sz w:val="17"/>
+          <w:szCs w:val="17"/>
+        </w:rPr>
+        <w:t>optimal_weighted_idx</w:t>
+      </w:r>
+      <w:proofErr w:type="spellEnd"/>
+      <w:r>
+        <w:rPr>
+          <w:rFonts w:ascii="Verdana" w:hAnsi="Verdana" w:cs="Courier New"/>
+          <w:color w:val="000000"/>
+          <w:sz w:val="17"/>
+          <w:szCs w:val="17"/>
+        </w:rPr>
+        <w:t xml:space="preserve"> </w:t>
+      </w:r>
+      <w:r>
+        <w:rPr>
+          <w:rFonts w:ascii="Verdana" w:hAnsi="Verdana" w:cs="Courier New"/>
+          <w:color w:val="666600"/>
+          <w:sz w:val="17"/>
+          <w:szCs w:val="17"/>
+        </w:rPr>
+        <w:t>&lt;-</w:t>
+      </w:r>
+      <w:r>
+        <w:rPr>
+          <w:rFonts w:ascii="Verdana" w:hAnsi="Verdana" w:cs="Courier New"/>
+          <w:color w:val="000000"/>
+          <w:sz w:val="17"/>
+          <w:szCs w:val="17"/>
+        </w:rPr>
+        <w:t xml:space="preserve"> </w:t>
+      </w:r>
+      <w:proofErr w:type="spellStart"/>
+      <w:r>
+        <w:rPr>
+          <w:rFonts w:ascii="Verdana" w:hAnsi="Verdana" w:cs="Courier New"/>
+          <w:color w:val="000000"/>
+          <w:sz w:val="17"/>
+          <w:szCs w:val="17"/>
+        </w:rPr>
+        <w:t>which</w:t>
+      </w:r>
+      <w:r>
+        <w:rPr>
+          <w:rFonts w:ascii="Verdana" w:hAnsi="Verdana" w:cs="Courier New"/>
+          <w:color w:val="666600"/>
+          <w:sz w:val="17"/>
+          <w:szCs w:val="17"/>
+        </w:rPr>
+        <w:t>.</w:t>
+      </w:r>
+      <w:r>
+        <w:rPr>
+          <w:rFonts w:ascii="Verdana" w:hAnsi="Verdana" w:cs="Courier New"/>
+          <w:color w:val="000000"/>
+          <w:sz w:val="17"/>
+          <w:szCs w:val="17"/>
+        </w:rPr>
+        <w:t>max</w:t>
+      </w:r>
+      <w:proofErr w:type="spellEnd"/>
       <w:r>
         <w:rPr>
           <w:rFonts w:ascii="Verdana" w:hAnsi="Verdana" w:cs="Courier New"/>
@@ -21297,38 +21732,145 @@
       <w:r>
         <w:rPr>
           <w:rFonts w:ascii="Verdana" w:hAnsi="Verdana" w:cs="Courier New"/>
-          <w:color w:val="000000"/>
-          <w:sz w:val="17"/>
-          <w:szCs w:val="17"/>
-        </w:rPr>
-        <w:t>nrow</w:t>
-      </w:r>
-      <w:r>
-        <w:rPr>
-          <w:rFonts w:ascii="Verdana" w:hAnsi="Verdana" w:cs="Courier New"/>
-          <w:color w:val="666600"/>
-          <w:sz w:val="17"/>
-          <w:szCs w:val="17"/>
-        </w:rPr>
-        <w:t>(</w:t>
-      </w:r>
-      <w:r>
-        <w:rPr>
-          <w:rFonts w:ascii="Verdana" w:hAnsi="Verdana" w:cs="Courier New"/>
-          <w:color w:val="000000"/>
-          <w:sz w:val="17"/>
-          <w:szCs w:val="17"/>
-        </w:rPr>
-        <w:t>data</w:t>
-      </w:r>
-      <w:r>
-        <w:rPr>
-          <w:rFonts w:ascii="Verdana" w:hAnsi="Verdana" w:cs="Courier New"/>
-          <w:color w:val="666600"/>
-          <w:sz w:val="17"/>
-          <w:szCs w:val="17"/>
-        </w:rPr>
-        <w:t>))</w:t>
+          <w:color w:val="006666"/>
+          <w:sz w:val="17"/>
+          <w:szCs w:val="17"/>
+        </w:rPr>
+        <w:t>2</w:t>
+      </w:r>
+      <w:r>
+        <w:rPr>
+          <w:rFonts w:ascii="Verdana" w:hAnsi="Verdana" w:cs="Courier New"/>
+          <w:color w:val="666600"/>
+          <w:sz w:val="17"/>
+          <w:szCs w:val="17"/>
+        </w:rPr>
+        <w:t>*(</w:t>
+      </w:r>
+      <w:proofErr w:type="spellStart"/>
+      <w:r>
+        <w:rPr>
+          <w:rFonts w:ascii="Verdana" w:hAnsi="Verdana" w:cs="Courier New"/>
+          <w:color w:val="000000"/>
+          <w:sz w:val="17"/>
+          <w:szCs w:val="17"/>
+        </w:rPr>
+        <w:t>roc_obj$sensitivities</w:t>
+      </w:r>
+      <w:proofErr w:type="spellEnd"/>
+      <w:r>
+        <w:rPr>
+          <w:rFonts w:ascii="Verdana" w:hAnsi="Verdana" w:cs="Courier New"/>
+          <w:color w:val="666600"/>
+          <w:sz w:val="17"/>
+          <w:szCs w:val="17"/>
+        </w:rPr>
+        <w:t>)</w:t>
+      </w:r>
+      <w:r>
+        <w:rPr>
+          <w:rFonts w:ascii="Verdana" w:hAnsi="Verdana" w:cs="Courier New"/>
+          <w:color w:val="000000"/>
+          <w:sz w:val="17"/>
+          <w:szCs w:val="17"/>
+        </w:rPr>
+        <w:t xml:space="preserve"> </w:t>
+      </w:r>
+      <w:r>
+        <w:rPr>
+          <w:rFonts w:ascii="Verdana" w:hAnsi="Verdana" w:cs="Courier New"/>
+          <w:color w:val="666600"/>
+          <w:sz w:val="17"/>
+          <w:szCs w:val="17"/>
+        </w:rPr>
+        <w:t>+</w:t>
+      </w:r>
+      <w:r>
+        <w:rPr>
+          <w:rFonts w:ascii="Verdana" w:hAnsi="Verdana" w:cs="Courier New"/>
+          <w:color w:val="000000"/>
+          <w:sz w:val="17"/>
+          <w:szCs w:val="17"/>
+        </w:rPr>
+        <w:t xml:space="preserve"> </w:t>
+      </w:r>
+      <w:proofErr w:type="spellStart"/>
+      <w:r>
+        <w:rPr>
+          <w:rFonts w:ascii="Verdana" w:hAnsi="Verdana" w:cs="Courier New"/>
+          <w:color w:val="000000"/>
+          <w:sz w:val="17"/>
+          <w:szCs w:val="17"/>
+        </w:rPr>
+        <w:t>roc_obj$</w:t>
+      </w:r>
+      <w:proofErr w:type="gramStart"/>
+      <w:r>
+        <w:rPr>
+          <w:rFonts w:ascii="Verdana" w:hAnsi="Verdana" w:cs="Courier New"/>
+          <w:color w:val="000000"/>
+          <w:sz w:val="17"/>
+          <w:szCs w:val="17"/>
+        </w:rPr>
+        <w:t>specificities</w:t>
+      </w:r>
+      <w:proofErr w:type="spellEnd"/>
+      <w:r>
+        <w:rPr>
+          <w:rFonts w:ascii="Verdana" w:hAnsi="Verdana" w:cs="Courier New"/>
+          <w:color w:val="666600"/>
+          <w:sz w:val="17"/>
+          <w:szCs w:val="17"/>
+        </w:rPr>
+        <w:t>)</w:t>
+      </w:r>
+      <w:r>
+        <w:rPr>
+          <w:rFonts w:ascii="Verdana" w:hAnsi="Verdana" w:cs="Courier New"/>
+          <w:color w:val="000000"/>
+          <w:sz w:val="17"/>
+          <w:szCs w:val="17"/>
+        </w:rPr>
+        <w:t xml:space="preserve">  </w:t>
+      </w:r>
+      <w:r>
+        <w:rPr>
+          <w:rFonts w:ascii="Verdana" w:hAnsi="Verdana" w:cs="Courier New"/>
+          <w:color w:val="880000"/>
+          <w:sz w:val="17"/>
+          <w:szCs w:val="17"/>
+        </w:rPr>
+        <w:t>#</w:t>
+      </w:r>
+      <w:proofErr w:type="gramEnd"/>
+      <w:r>
+        <w:rPr>
+          <w:rFonts w:ascii="Verdana" w:hAnsi="Verdana" w:cs="Courier New"/>
+          <w:color w:val="880000"/>
+          <w:sz w:val="17"/>
+          <w:szCs w:val="17"/>
+        </w:rPr>
+        <w:t xml:space="preserve"> maximize </w:t>
+      </w:r>
+      <w:proofErr w:type="spellStart"/>
+      <w:r>
+        <w:rPr>
+          <w:rFonts w:ascii="Verdana" w:hAnsi="Verdana" w:cs="Courier New"/>
+          <w:color w:val="880000"/>
+          <w:sz w:val="17"/>
+          <w:szCs w:val="17"/>
+        </w:rPr>
+        <w:t>sens</w:t>
+      </w:r>
+      <w:proofErr w:type="spellEnd"/>
+      <w:r>
+        <w:rPr>
+          <w:rFonts w:ascii="Verdana" w:hAnsi="Verdana" w:cs="Courier New"/>
+          <w:color w:val="880000"/>
+          <w:sz w:val="17"/>
+          <w:szCs w:val="17"/>
+        </w:rPr>
+        <w:t xml:space="preserve"> + spec</w:t>
       </w:r>
     </w:p>
     <w:p>
@@ -21359,7 +21901,7 @@
           <w:tab w:val="left" w:pos="14656"/>
         </w:tabs>
         <w:spacing w:before="0" w:beforeAutospacing="0" w:after="0" w:afterAutospacing="0"/>
-        <w:divId w:val="378238122"/>
+        <w:divId w:val="780689765"/>
         <w:rPr>
           <w:rFonts w:ascii="Verdana" w:hAnsi="Verdana" w:cs="Courier New"/>
           <w:sz w:val="17"/>
@@ -21369,11 +21911,11 @@
       <w:r>
         <w:rPr>
           <w:rFonts w:ascii="Verdana" w:hAnsi="Verdana" w:cs="Courier New"/>
-          <w:color w:val="000088"/>
-          <w:sz w:val="17"/>
-          <w:szCs w:val="17"/>
-        </w:rPr>
-        <w:t>for</w:t>
+          <w:color w:val="666600"/>
+          <w:sz w:val="17"/>
+          <w:szCs w:val="17"/>
+        </w:rPr>
+        <w:t>&gt;</w:t>
       </w:r>
       <w:r>
         <w:rPr>
@@ -21384,50 +21926,83 @@
         </w:rPr>
         <w:t xml:space="preserve"> </w:t>
       </w:r>
-      <w:r>
-        <w:rPr>
-          <w:rFonts w:ascii="Verdana" w:hAnsi="Verdana" w:cs="Courier New"/>
-          <w:color w:val="666600"/>
-          <w:sz w:val="17"/>
-          <w:szCs w:val="17"/>
-        </w:rPr>
-        <w:t>(</w:t>
-      </w:r>
-      <w:r>
-        <w:rPr>
-          <w:rFonts w:ascii="Verdana" w:hAnsi="Verdana" w:cs="Courier New"/>
-          <w:color w:val="000000"/>
-          <w:sz w:val="17"/>
-          <w:szCs w:val="17"/>
-        </w:rPr>
-        <w:t xml:space="preserve">i </w:t>
-      </w:r>
-      <w:r>
-        <w:rPr>
-          <w:rFonts w:ascii="Verdana" w:hAnsi="Verdana" w:cs="Courier New"/>
-          <w:color w:val="000088"/>
-          <w:sz w:val="17"/>
-          <w:szCs w:val="17"/>
-        </w:rPr>
-        <w:t>in</w:t>
-      </w:r>
-      <w:r>
-        <w:rPr>
-          <w:rFonts w:ascii="Verdana" w:hAnsi="Verdana" w:cs="Courier New"/>
-          <w:color w:val="000000"/>
-          <w:sz w:val="17"/>
-          <w:szCs w:val="17"/>
-        </w:rPr>
-        <w:t xml:space="preserve"> data$X</w:t>
-      </w:r>
-      <w:r>
-        <w:rPr>
-          <w:rFonts w:ascii="Verdana" w:hAnsi="Verdana" w:cs="Courier New"/>
-          <w:color w:val="666600"/>
-          <w:sz w:val="17"/>
-          <w:szCs w:val="17"/>
-        </w:rPr>
-        <w:t>){</w:t>
+      <w:proofErr w:type="spellStart"/>
+      <w:r>
+        <w:rPr>
+          <w:rFonts w:ascii="Verdana" w:hAnsi="Verdana" w:cs="Courier New"/>
+          <w:color w:val="000000"/>
+          <w:sz w:val="17"/>
+          <w:szCs w:val="17"/>
+        </w:rPr>
+        <w:t>optimal_weighted_threshold</w:t>
+      </w:r>
+      <w:proofErr w:type="spellEnd"/>
+      <w:r>
+        <w:rPr>
+          <w:rFonts w:ascii="Verdana" w:hAnsi="Verdana" w:cs="Courier New"/>
+          <w:color w:val="000000"/>
+          <w:sz w:val="17"/>
+          <w:szCs w:val="17"/>
+        </w:rPr>
+        <w:t xml:space="preserve"> </w:t>
+      </w:r>
+      <w:r>
+        <w:rPr>
+          <w:rFonts w:ascii="Verdana" w:hAnsi="Verdana" w:cs="Courier New"/>
+          <w:color w:val="666600"/>
+          <w:sz w:val="17"/>
+          <w:szCs w:val="17"/>
+        </w:rPr>
+        <w:t>&lt;-</w:t>
+      </w:r>
+      <w:r>
+        <w:rPr>
+          <w:rFonts w:ascii="Verdana" w:hAnsi="Verdana" w:cs="Courier New"/>
+          <w:color w:val="000000"/>
+          <w:sz w:val="17"/>
+          <w:szCs w:val="17"/>
+        </w:rPr>
+        <w:t xml:space="preserve"> </w:t>
+      </w:r>
+      <w:proofErr w:type="spellStart"/>
+      <w:r>
+        <w:rPr>
+          <w:rFonts w:ascii="Verdana" w:hAnsi="Verdana" w:cs="Courier New"/>
+          <w:color w:val="000000"/>
+          <w:sz w:val="17"/>
+          <w:szCs w:val="17"/>
+        </w:rPr>
+        <w:t>roc_obj$thresholds</w:t>
+      </w:r>
+      <w:proofErr w:type="spellEnd"/>
+      <w:r>
+        <w:rPr>
+          <w:rFonts w:ascii="Verdana" w:hAnsi="Verdana" w:cs="Courier New"/>
+          <w:color w:val="666600"/>
+          <w:sz w:val="17"/>
+          <w:szCs w:val="17"/>
+        </w:rPr>
+        <w:t>[</w:t>
+      </w:r>
+      <w:proofErr w:type="spellStart"/>
+      <w:r>
+        <w:rPr>
+          <w:rFonts w:ascii="Verdana" w:hAnsi="Verdana" w:cs="Courier New"/>
+          <w:color w:val="000000"/>
+          <w:sz w:val="17"/>
+          <w:szCs w:val="17"/>
+        </w:rPr>
+        <w:t>optimal_weighted_idx</w:t>
+      </w:r>
+      <w:proofErr w:type="spellEnd"/>
+      <w:r>
+        <w:rPr>
+          <w:rFonts w:ascii="Verdana" w:hAnsi="Verdana" w:cs="Courier New"/>
+          <w:color w:val="666600"/>
+          <w:sz w:val="17"/>
+          <w:szCs w:val="17"/>
+        </w:rPr>
+        <w:t>]</w:t>
       </w:r>
     </w:p>
     <w:p>
@@ -21458,9 +22033,9 @@
           <w:tab w:val="left" w:pos="14656"/>
         </w:tabs>
         <w:spacing w:before="0" w:beforeAutospacing="0" w:after="0" w:afterAutospacing="0"/>
-        <w:divId w:val="378238122"/>
-        <w:rPr>
-          <w:rFonts w:ascii="Verdana" w:hAnsi="Verdana" w:cs="Courier New"/>
+        <w:divId w:val="780689765"/>
+        <w:rPr>
+          <w:rFonts w:ascii="Verdana" w:hAnsi="Verdana" w:cs="Courier New" w:hint="eastAsia"/>
           <w:sz w:val="17"/>
           <w:szCs w:val="17"/>
         </w:rPr>
@@ -21468,20 +22043,29 @@
       <w:r>
         <w:rPr>
           <w:rFonts w:ascii="Verdana" w:hAnsi="Verdana" w:cs="Courier New"/>
-          <w:color w:val="000000"/>
-          <w:sz w:val="17"/>
-          <w:szCs w:val="17"/>
-        </w:rPr>
-        <w:t xml:space="preserve">  </w:t>
-      </w:r>
-      <w:r>
-        <w:rPr>
-          <w:rFonts w:ascii="Verdana" w:hAnsi="Verdana" w:cs="Courier New"/>
-          <w:color w:val="000088"/>
-          <w:sz w:val="17"/>
-          <w:szCs w:val="17"/>
-        </w:rPr>
-        <w:t>if</w:t>
+          <w:color w:val="666600"/>
+          <w:sz w:val="17"/>
+          <w:szCs w:val="17"/>
+        </w:rPr>
+        <w:t>[</w:t>
+      </w:r>
+      <w:r>
+        <w:rPr>
+          <w:rFonts w:ascii="Verdana" w:hAnsi="Verdana" w:cs="Courier New"/>
+          <w:color w:val="006666"/>
+          <w:sz w:val="17"/>
+          <w:szCs w:val="17"/>
+        </w:rPr>
+        <w:t>1</w:t>
+      </w:r>
+      <w:r>
+        <w:rPr>
+          <w:rFonts w:ascii="Verdana" w:hAnsi="Verdana" w:cs="Courier New"/>
+          <w:color w:val="666600"/>
+          <w:sz w:val="17"/>
+          <w:szCs w:val="17"/>
+        </w:rPr>
+        <w:t>]</w:t>
       </w:r>
       <w:r>
         <w:rPr>
@@ -21495,83 +22079,56 @@
       <w:r>
         <w:rPr>
           <w:rFonts w:ascii="Verdana" w:hAnsi="Verdana" w:cs="Courier New"/>
-          <w:color w:val="666600"/>
-          <w:sz w:val="17"/>
-          <w:szCs w:val="17"/>
-        </w:rPr>
-        <w:t>(</w:t>
-      </w:r>
-      <w:r>
-        <w:rPr>
-          <w:rFonts w:ascii="Verdana" w:hAnsi="Verdana" w:cs="Courier New"/>
-          <w:color w:val="000000"/>
-          <w:sz w:val="17"/>
-          <w:szCs w:val="17"/>
-        </w:rPr>
-        <w:t>data$prob_pred</w:t>
-      </w:r>
-      <w:r>
-        <w:rPr>
-          <w:rFonts w:ascii="Verdana" w:hAnsi="Verdana" w:cs="Courier New"/>
-          <w:color w:val="666600"/>
-          <w:sz w:val="17"/>
-          <w:szCs w:val="17"/>
-        </w:rPr>
-        <w:t>[</w:t>
-      </w:r>
-      <w:r>
-        <w:rPr>
-          <w:rFonts w:ascii="Verdana" w:hAnsi="Verdana" w:cs="Courier New"/>
-          <w:color w:val="000000"/>
-          <w:sz w:val="17"/>
-          <w:szCs w:val="17"/>
-        </w:rPr>
-        <w:t>i</w:t>
-      </w:r>
-      <w:r>
-        <w:rPr>
-          <w:rFonts w:ascii="Verdana" w:hAnsi="Verdana" w:cs="Courier New"/>
-          <w:color w:val="666600"/>
-          <w:sz w:val="17"/>
-          <w:szCs w:val="17"/>
-        </w:rPr>
-        <w:t>]</w:t>
-      </w:r>
-      <w:r>
-        <w:rPr>
-          <w:rFonts w:ascii="Verdana" w:hAnsi="Verdana" w:cs="Courier New"/>
-          <w:color w:val="000000"/>
-          <w:sz w:val="17"/>
-          <w:szCs w:val="17"/>
-        </w:rPr>
-        <w:t xml:space="preserve"> </w:t>
-      </w:r>
-      <w:r>
-        <w:rPr>
-          <w:rFonts w:ascii="Verdana" w:hAnsi="Verdana" w:cs="Courier New"/>
-          <w:color w:val="666600"/>
-          <w:sz w:val="17"/>
-          <w:szCs w:val="17"/>
-        </w:rPr>
-        <w:t>&gt;=</w:t>
-      </w:r>
-      <w:r>
-        <w:rPr>
-          <w:rFonts w:ascii="Verdana" w:hAnsi="Verdana" w:cs="Courier New"/>
-          <w:color w:val="000000"/>
-          <w:sz w:val="17"/>
-          <w:szCs w:val="17"/>
-        </w:rPr>
-        <w:t xml:space="preserve"> optimal_threshold</w:t>
-      </w:r>
-      <w:r>
-        <w:rPr>
-          <w:rFonts w:ascii="Verdana" w:hAnsi="Verdana" w:cs="Courier New"/>
-          <w:color w:val="666600"/>
-          <w:sz w:val="17"/>
-          <w:szCs w:val="17"/>
-        </w:rPr>
-        <w:t>){</w:t>
+          <w:color w:val="008800"/>
+          <w:sz w:val="17"/>
+          <w:szCs w:val="17"/>
+        </w:rPr>
+        <w:t>"Optimal Threshold: 0.556139873671198"</w:t>
+      </w:r>
+    </w:p>
+    <w:p>
+      <w:r>
+        <w:rPr>
+          <w:rFonts w:hint="eastAsia"/>
+        </w:rPr>
+        <w:lastRenderedPageBreak/>
+        <w:t xml:space="preserve">We can also use an approach to force the Sensitivity to be higher than a certain value. </w:t>
+      </w:r>
+      <w:r>
+        <w:rPr>
+          <w:rFonts w:hint="eastAsia"/>
+        </w:rPr>
+        <w:t xml:space="preserve">Here we force the </w:t>
+      </w:r>
+      <w:r>
+        <w:rPr>
+          <w:rFonts w:hint="eastAsia"/>
+        </w:rPr>
+        <w:t>Sensitivity</w:t>
+      </w:r>
+      <w:r>
+        <w:rPr>
+          <w:rFonts w:hint="eastAsia"/>
+        </w:rPr>
+        <w:t xml:space="preserve"> to be </w:t>
+      </w:r>
+      <w:r>
+        <w:rPr>
+          <w:rFonts w:hint="eastAsia"/>
+        </w:rPr>
+        <w:t xml:space="preserve">higher than </w:t>
+      </w:r>
+      <w:r>
+        <w:rPr>
+          <w:rFonts w:hint="eastAsia"/>
+        </w:rPr>
+        <w:t>0.9 and 0.95</w:t>
+      </w:r>
+      <w:r>
+        <w:rPr>
+          <w:rFonts w:hint="eastAsia"/>
+        </w:rPr>
+        <w:t xml:space="preserve"> and then find the max Specificity.</w:t>
       </w:r>
     </w:p>
     <w:p>
@@ -21602,7 +22159,7 @@
           <w:tab w:val="left" w:pos="14656"/>
         </w:tabs>
         <w:spacing w:before="0" w:beforeAutospacing="0" w:after="0" w:afterAutospacing="0"/>
-        <w:divId w:val="378238122"/>
+        <w:divId w:val="1913275214"/>
         <w:rPr>
           <w:rFonts w:ascii="Verdana" w:hAnsi="Verdana" w:cs="Courier New"/>
           <w:sz w:val="17"/>
@@ -21612,12 +22169,60 @@
       <w:r>
         <w:rPr>
           <w:rFonts w:ascii="Verdana" w:hAnsi="Verdana" w:cs="Courier New"/>
-          <w:color w:val="000000"/>
-          <w:sz w:val="17"/>
-          <w:szCs w:val="17"/>
-        </w:rPr>
-        <w:t xml:space="preserve">    binary_pred</w:t>
-      </w:r>
+          <w:color w:val="666600"/>
+          <w:sz w:val="17"/>
+          <w:szCs w:val="17"/>
+        </w:rPr>
+        <w:t>&gt;</w:t>
+      </w:r>
+      <w:r>
+        <w:rPr>
+          <w:rFonts w:ascii="Verdana" w:hAnsi="Verdana" w:cs="Courier New"/>
+          <w:color w:val="000000"/>
+          <w:sz w:val="17"/>
+          <w:szCs w:val="17"/>
+        </w:rPr>
+        <w:t xml:space="preserve"> filtered_90 </w:t>
+      </w:r>
+      <w:r>
+        <w:rPr>
+          <w:rFonts w:ascii="Verdana" w:hAnsi="Verdana" w:cs="Courier New"/>
+          <w:color w:val="666600"/>
+          <w:sz w:val="17"/>
+          <w:szCs w:val="17"/>
+        </w:rPr>
+        <w:t>&lt;-</w:t>
+      </w:r>
+      <w:r>
+        <w:rPr>
+          <w:rFonts w:ascii="Verdana" w:hAnsi="Verdana" w:cs="Courier New"/>
+          <w:color w:val="000000"/>
+          <w:sz w:val="17"/>
+          <w:szCs w:val="17"/>
+        </w:rPr>
+        <w:t xml:space="preserve"> </w:t>
+      </w:r>
+      <w:proofErr w:type="spellStart"/>
+      <w:r>
+        <w:rPr>
+          <w:rFonts w:ascii="Verdana" w:hAnsi="Verdana" w:cs="Courier New"/>
+          <w:color w:val="000000"/>
+          <w:sz w:val="17"/>
+          <w:szCs w:val="17"/>
+        </w:rPr>
+        <w:t>roc_</w:t>
+      </w:r>
+      <w:proofErr w:type="gramStart"/>
+      <w:r>
+        <w:rPr>
+          <w:rFonts w:ascii="Verdana" w:hAnsi="Verdana" w:cs="Courier New"/>
+          <w:color w:val="000000"/>
+          <w:sz w:val="17"/>
+          <w:szCs w:val="17"/>
+        </w:rPr>
+        <w:t>data</w:t>
+      </w:r>
+      <w:proofErr w:type="spellEnd"/>
       <w:r>
         <w:rPr>
           <w:rFonts w:ascii="Verdana" w:hAnsi="Verdana" w:cs="Courier New"/>
@@ -21627,14 +22232,71 @@
         </w:rPr>
         <w:t>[</w:t>
       </w:r>
-      <w:r>
-        <w:rPr>
-          <w:rFonts w:ascii="Verdana" w:hAnsi="Verdana" w:cs="Courier New"/>
-          <w:color w:val="000000"/>
-          <w:sz w:val="17"/>
-          <w:szCs w:val="17"/>
-        </w:rPr>
-        <w:t>i</w:t>
+      <w:proofErr w:type="spellStart"/>
+      <w:proofErr w:type="gramEnd"/>
+      <w:r>
+        <w:rPr>
+          <w:rFonts w:ascii="Verdana" w:hAnsi="Verdana" w:cs="Courier New"/>
+          <w:color w:val="000000"/>
+          <w:sz w:val="17"/>
+          <w:szCs w:val="17"/>
+        </w:rPr>
+        <w:t>roc_data$Sens</w:t>
+      </w:r>
+      <w:proofErr w:type="spellEnd"/>
+      <w:r>
+        <w:rPr>
+          <w:rFonts w:ascii="Verdana" w:hAnsi="Verdana" w:cs="Courier New"/>
+          <w:color w:val="000000"/>
+          <w:sz w:val="17"/>
+          <w:szCs w:val="17"/>
+        </w:rPr>
+        <w:t xml:space="preserve"> </w:t>
+      </w:r>
+      <w:r>
+        <w:rPr>
+          <w:rFonts w:ascii="Verdana" w:hAnsi="Verdana" w:cs="Courier New"/>
+          <w:color w:val="666600"/>
+          <w:sz w:val="17"/>
+          <w:szCs w:val="17"/>
+        </w:rPr>
+        <w:t>&gt;</w:t>
+      </w:r>
+      <w:r>
+        <w:rPr>
+          <w:rFonts w:ascii="Verdana" w:hAnsi="Verdana" w:cs="Courier New"/>
+          <w:color w:val="000000"/>
+          <w:sz w:val="17"/>
+          <w:szCs w:val="17"/>
+        </w:rPr>
+        <w:t xml:space="preserve"> </w:t>
+      </w:r>
+      <w:r>
+        <w:rPr>
+          <w:rFonts w:ascii="Verdana" w:hAnsi="Verdana" w:cs="Courier New"/>
+          <w:color w:val="006666"/>
+          <w:sz w:val="17"/>
+          <w:szCs w:val="17"/>
+        </w:rPr>
+        <w:t>0.9</w:t>
+      </w:r>
+      <w:r>
+        <w:rPr>
+          <w:rFonts w:ascii="Verdana" w:hAnsi="Verdana" w:cs="Courier New"/>
+          <w:color w:val="666600"/>
+          <w:sz w:val="17"/>
+          <w:szCs w:val="17"/>
+        </w:rPr>
+        <w:t>,</w:t>
+      </w:r>
+      <w:r>
+        <w:rPr>
+          <w:rFonts w:ascii="Verdana" w:hAnsi="Verdana" w:cs="Courier New"/>
+          <w:color w:val="000000"/>
+          <w:sz w:val="17"/>
+          <w:szCs w:val="17"/>
+        </w:rPr>
+        <w:t xml:space="preserve"> </w:t>
       </w:r>
       <w:r>
         <w:rPr>
@@ -21644,42 +22306,6 @@
           <w:szCs w:val="17"/>
         </w:rPr>
         <w:t>]</w:t>
-      </w:r>
-      <w:r>
-        <w:rPr>
-          <w:rFonts w:ascii="Verdana" w:hAnsi="Verdana" w:cs="Courier New"/>
-          <w:color w:val="000000"/>
-          <w:sz w:val="17"/>
-          <w:szCs w:val="17"/>
-        </w:rPr>
-        <w:t xml:space="preserve"> </w:t>
-      </w:r>
-      <w:r>
-        <w:rPr>
-          <w:rFonts w:ascii="Verdana" w:hAnsi="Verdana" w:cs="Courier New"/>
-          <w:color w:val="666600"/>
-          <w:sz w:val="17"/>
-          <w:szCs w:val="17"/>
-        </w:rPr>
-        <w:t>=</w:t>
-      </w:r>
-      <w:r>
-        <w:rPr>
-          <w:rFonts w:ascii="Verdana" w:hAnsi="Verdana" w:cs="Courier New"/>
-          <w:color w:val="000000"/>
-          <w:sz w:val="17"/>
-          <w:szCs w:val="17"/>
-        </w:rPr>
-        <w:t xml:space="preserve"> </w:t>
-      </w:r>
-      <w:r>
-        <w:rPr>
-          <w:rFonts w:ascii="Verdana" w:hAnsi="Verdana" w:cs="Courier New"/>
-          <w:color w:val="006666"/>
-          <w:sz w:val="17"/>
-          <w:szCs w:val="17"/>
-        </w:rPr>
-        <w:t>1</w:t>
       </w:r>
     </w:p>
     <w:p>
@@ -21710,7 +22336,7 @@
           <w:tab w:val="left" w:pos="14656"/>
         </w:tabs>
         <w:spacing w:before="0" w:beforeAutospacing="0" w:after="0" w:afterAutospacing="0"/>
-        <w:divId w:val="378238122"/>
+        <w:divId w:val="1913275214"/>
         <w:rPr>
           <w:rFonts w:ascii="Verdana" w:hAnsi="Verdana" w:cs="Courier New"/>
           <w:sz w:val="17"/>
@@ -21720,20 +22346,103 @@
       <w:r>
         <w:rPr>
           <w:rFonts w:ascii="Verdana" w:hAnsi="Verdana" w:cs="Courier New"/>
-          <w:color w:val="000000"/>
-          <w:sz w:val="17"/>
-          <w:szCs w:val="17"/>
-        </w:rPr>
-        <w:t xml:space="preserve">  </w:t>
-      </w:r>
-      <w:r>
-        <w:rPr>
-          <w:rFonts w:ascii="Verdana" w:hAnsi="Verdana" w:cs="Courier New"/>
-          <w:color w:val="666600"/>
-          <w:sz w:val="17"/>
-          <w:szCs w:val="17"/>
-        </w:rPr>
-        <w:t>}</w:t>
+          <w:color w:val="666600"/>
+          <w:sz w:val="17"/>
+          <w:szCs w:val="17"/>
+        </w:rPr>
+        <w:t>&gt;</w:t>
+      </w:r>
+      <w:r>
+        <w:rPr>
+          <w:rFonts w:ascii="Verdana" w:hAnsi="Verdana" w:cs="Courier New"/>
+          <w:color w:val="000000"/>
+          <w:sz w:val="17"/>
+          <w:szCs w:val="17"/>
+        </w:rPr>
+        <w:t xml:space="preserve"> threshold_90 </w:t>
+      </w:r>
+      <w:r>
+        <w:rPr>
+          <w:rFonts w:ascii="Verdana" w:hAnsi="Verdana" w:cs="Courier New"/>
+          <w:color w:val="666600"/>
+          <w:sz w:val="17"/>
+          <w:szCs w:val="17"/>
+        </w:rPr>
+        <w:t>&lt;-</w:t>
+      </w:r>
+      <w:r>
+        <w:rPr>
+          <w:rFonts w:ascii="Verdana" w:hAnsi="Verdana" w:cs="Courier New"/>
+          <w:color w:val="000000"/>
+          <w:sz w:val="17"/>
+          <w:szCs w:val="17"/>
+        </w:rPr>
+        <w:t xml:space="preserve"> filtered_90$Threshold</w:t>
+      </w:r>
+      <w:r>
+        <w:rPr>
+          <w:rFonts w:ascii="Verdana" w:hAnsi="Verdana" w:cs="Courier New"/>
+          <w:color w:val="666600"/>
+          <w:sz w:val="17"/>
+          <w:szCs w:val="17"/>
+        </w:rPr>
+        <w:t>[</w:t>
+      </w:r>
+      <w:proofErr w:type="spellStart"/>
+      <w:r>
+        <w:rPr>
+          <w:rFonts w:ascii="Verdana" w:hAnsi="Verdana" w:cs="Courier New"/>
+          <w:color w:val="000000"/>
+          <w:sz w:val="17"/>
+          <w:szCs w:val="17"/>
+        </w:rPr>
+        <w:t>which</w:t>
+      </w:r>
+      <w:r>
+        <w:rPr>
+          <w:rFonts w:ascii="Verdana" w:hAnsi="Verdana" w:cs="Courier New"/>
+          <w:color w:val="666600"/>
+          <w:sz w:val="17"/>
+          <w:szCs w:val="17"/>
+        </w:rPr>
+        <w:t>.</w:t>
+      </w:r>
+      <w:r>
+        <w:rPr>
+          <w:rFonts w:ascii="Verdana" w:hAnsi="Verdana" w:cs="Courier New"/>
+          <w:color w:val="000000"/>
+          <w:sz w:val="17"/>
+          <w:szCs w:val="17"/>
+        </w:rPr>
+        <w:t>max</w:t>
+      </w:r>
+      <w:proofErr w:type="spellEnd"/>
+      <w:r>
+        <w:rPr>
+          <w:rFonts w:ascii="Verdana" w:hAnsi="Verdana" w:cs="Courier New"/>
+          <w:color w:val="666600"/>
+          <w:sz w:val="17"/>
+          <w:szCs w:val="17"/>
+        </w:rPr>
+        <w:t>(</w:t>
+      </w:r>
+      <w:r>
+        <w:rPr>
+          <w:rFonts w:ascii="Verdana" w:hAnsi="Verdana" w:cs="Courier New"/>
+          <w:color w:val="000000"/>
+          <w:sz w:val="17"/>
+          <w:szCs w:val="17"/>
+        </w:rPr>
+        <w:t>filtered_90$Spec</w:t>
+      </w:r>
+      <w:r>
+        <w:rPr>
+          <w:rFonts w:ascii="Verdana" w:hAnsi="Verdana" w:cs="Courier New"/>
+          <w:color w:val="666600"/>
+          <w:sz w:val="17"/>
+          <w:szCs w:val="17"/>
+        </w:rPr>
+        <w:t>)]</w:t>
       </w:r>
     </w:p>
     <w:p>
@@ -21764,7 +22473,7 @@
           <w:tab w:val="left" w:pos="14656"/>
         </w:tabs>
         <w:spacing w:before="0" w:beforeAutospacing="0" w:after="0" w:afterAutospacing="0"/>
-        <w:divId w:val="378238122"/>
+        <w:divId w:val="1913275214"/>
         <w:rPr>
           <w:rFonts w:ascii="Verdana" w:hAnsi="Verdana" w:cs="Courier New"/>
           <w:sz w:val="17"/>
@@ -21774,12 +22483,22 @@
       <w:r>
         <w:rPr>
           <w:rFonts w:ascii="Verdana" w:hAnsi="Verdana" w:cs="Courier New"/>
-          <w:color w:val="000000"/>
-          <w:sz w:val="17"/>
-          <w:szCs w:val="17"/>
-        </w:rPr>
-        <w:t xml:space="preserve">  </w:t>
-      </w:r>
+          <w:color w:val="666600"/>
+          <w:sz w:val="17"/>
+          <w:szCs w:val="17"/>
+        </w:rPr>
+        <w:t>&gt;</w:t>
+      </w:r>
+      <w:r>
+        <w:rPr>
+          <w:rFonts w:ascii="Verdana" w:hAnsi="Verdana" w:cs="Courier New"/>
+          <w:color w:val="000000"/>
+          <w:sz w:val="17"/>
+          <w:szCs w:val="17"/>
+        </w:rPr>
+        <w:t xml:space="preserve"> </w:t>
+      </w:r>
+      <w:proofErr w:type="gramStart"/>
       <w:r>
         <w:rPr>
           <w:rFonts w:ascii="Verdana" w:hAnsi="Verdana" w:cs="Courier New"/>
@@ -21787,16 +22506,71 @@
           <w:sz w:val="17"/>
           <w:szCs w:val="17"/>
         </w:rPr>
-        <w:t>else</w:t>
-      </w:r>
-      <w:r>
-        <w:rPr>
-          <w:rFonts w:ascii="Verdana" w:hAnsi="Verdana" w:cs="Courier New"/>
-          <w:color w:val="666600"/>
-          <w:sz w:val="17"/>
-          <w:szCs w:val="17"/>
-        </w:rPr>
-        <w:t>{</w:t>
+        <w:t>print</w:t>
+      </w:r>
+      <w:r>
+        <w:rPr>
+          <w:rFonts w:ascii="Verdana" w:hAnsi="Verdana" w:cs="Courier New"/>
+          <w:color w:val="666600"/>
+          <w:sz w:val="17"/>
+          <w:szCs w:val="17"/>
+        </w:rPr>
+        <w:t>(</w:t>
+      </w:r>
+      <w:proofErr w:type="gramEnd"/>
+      <w:r>
+        <w:rPr>
+          <w:rFonts w:ascii="Verdana" w:hAnsi="Verdana" w:cs="Courier New"/>
+          <w:color w:val="000000"/>
+          <w:sz w:val="17"/>
+          <w:szCs w:val="17"/>
+        </w:rPr>
+        <w:t>paste</w:t>
+      </w:r>
+      <w:r>
+        <w:rPr>
+          <w:rFonts w:ascii="Verdana" w:hAnsi="Verdana" w:cs="Courier New"/>
+          <w:color w:val="666600"/>
+          <w:sz w:val="17"/>
+          <w:szCs w:val="17"/>
+        </w:rPr>
+        <w:t>(</w:t>
+      </w:r>
+      <w:r>
+        <w:rPr>
+          <w:rFonts w:ascii="Verdana" w:hAnsi="Verdana" w:cs="Courier New"/>
+          <w:color w:val="008800"/>
+          <w:sz w:val="17"/>
+          <w:szCs w:val="17"/>
+        </w:rPr>
+        <w:t>"Threshold 0.9 Sensitivity:"</w:t>
+      </w:r>
+      <w:r>
+        <w:rPr>
+          <w:rFonts w:ascii="Verdana" w:hAnsi="Verdana" w:cs="Courier New"/>
+          <w:color w:val="666600"/>
+          <w:sz w:val="17"/>
+          <w:szCs w:val="17"/>
+        </w:rPr>
+        <w:t>,</w:t>
+      </w:r>
+      <w:r>
+        <w:rPr>
+          <w:rFonts w:ascii="Verdana" w:hAnsi="Verdana" w:cs="Courier New"/>
+          <w:color w:val="000000"/>
+          <w:sz w:val="17"/>
+          <w:szCs w:val="17"/>
+        </w:rPr>
+        <w:t xml:space="preserve"> threshold_90</w:t>
+      </w:r>
+      <w:r>
+        <w:rPr>
+          <w:rFonts w:ascii="Verdana" w:hAnsi="Verdana" w:cs="Courier New"/>
+          <w:color w:val="666600"/>
+          <w:sz w:val="17"/>
+          <w:szCs w:val="17"/>
+        </w:rPr>
+        <w:t>))</w:t>
       </w:r>
     </w:p>
     <w:p>
@@ -21827,7 +22601,7 @@
           <w:tab w:val="left" w:pos="14656"/>
         </w:tabs>
         <w:spacing w:before="0" w:beforeAutospacing="0" w:after="0" w:afterAutospacing="0"/>
-        <w:divId w:val="378238122"/>
+        <w:divId w:val="1913275214"/>
         <w:rPr>
           <w:rFonts w:ascii="Verdana" w:hAnsi="Verdana" w:cs="Courier New"/>
           <w:sz w:val="17"/>
@@ -21837,15 +22611,6 @@
       <w:r>
         <w:rPr>
           <w:rFonts w:ascii="Verdana" w:hAnsi="Verdana" w:cs="Courier New"/>
-          <w:color w:val="000000"/>
-          <w:sz w:val="17"/>
-          <w:szCs w:val="17"/>
-        </w:rPr>
-        <w:t xml:space="preserve">    binary_pred</w:t>
-      </w:r>
-      <w:r>
-        <w:rPr>
-          <w:rFonts w:ascii="Verdana" w:hAnsi="Verdana" w:cs="Courier New"/>
           <w:color w:val="666600"/>
           <w:sz w:val="17"/>
           <w:szCs w:val="17"/>
@@ -21855,11 +22620,11 @@
       <w:r>
         <w:rPr>
           <w:rFonts w:ascii="Verdana" w:hAnsi="Verdana" w:cs="Courier New"/>
-          <w:color w:val="000000"/>
-          <w:sz w:val="17"/>
-          <w:szCs w:val="17"/>
-        </w:rPr>
-        <w:t>i</w:t>
+          <w:color w:val="006666"/>
+          <w:sz w:val="17"/>
+          <w:szCs w:val="17"/>
+        </w:rPr>
+        <w:t>1</w:t>
       </w:r>
       <w:r>
         <w:rPr>
@@ -21882,29 +22647,11 @@
       <w:r>
         <w:rPr>
           <w:rFonts w:ascii="Verdana" w:hAnsi="Verdana" w:cs="Courier New"/>
-          <w:color w:val="666600"/>
-          <w:sz w:val="17"/>
-          <w:szCs w:val="17"/>
-        </w:rPr>
-        <w:t>=</w:t>
-      </w:r>
-      <w:r>
-        <w:rPr>
-          <w:rFonts w:ascii="Verdana" w:hAnsi="Verdana" w:cs="Courier New"/>
-          <w:color w:val="000000"/>
-          <w:sz w:val="17"/>
-          <w:szCs w:val="17"/>
-        </w:rPr>
-        <w:t xml:space="preserve"> </w:t>
-      </w:r>
-      <w:r>
-        <w:rPr>
-          <w:rFonts w:ascii="Verdana" w:hAnsi="Verdana" w:cs="Courier New"/>
-          <w:color w:val="006666"/>
-          <w:sz w:val="17"/>
-          <w:szCs w:val="17"/>
-        </w:rPr>
-        <w:t>0</w:t>
+          <w:color w:val="008800"/>
+          <w:sz w:val="17"/>
+          <w:szCs w:val="17"/>
+        </w:rPr>
+        <w:t>"Threshold 0.9 Sensitivity: 0.543713813651501"</w:t>
       </w:r>
     </w:p>
     <w:p>
@@ -21935,7 +22682,7 @@
           <w:tab w:val="left" w:pos="14656"/>
         </w:tabs>
         <w:spacing w:before="0" w:beforeAutospacing="0" w:after="0" w:afterAutospacing="0"/>
-        <w:divId w:val="378238122"/>
+        <w:divId w:val="1913275214"/>
         <w:rPr>
           <w:rFonts w:ascii="Verdana" w:hAnsi="Verdana" w:cs="Courier New"/>
           <w:sz w:val="17"/>
@@ -21945,20 +22692,105 @@
       <w:r>
         <w:rPr>
           <w:rFonts w:ascii="Verdana" w:hAnsi="Verdana" w:cs="Courier New"/>
-          <w:color w:val="000000"/>
-          <w:sz w:val="17"/>
-          <w:szCs w:val="17"/>
-        </w:rPr>
-        <w:t xml:space="preserve">  </w:t>
-      </w:r>
-      <w:r>
-        <w:rPr>
-          <w:rFonts w:ascii="Verdana" w:hAnsi="Verdana" w:cs="Courier New"/>
-          <w:color w:val="666600"/>
-          <w:sz w:val="17"/>
-          <w:szCs w:val="17"/>
-        </w:rPr>
-        <w:t>}</w:t>
+          <w:color w:val="666600"/>
+          <w:sz w:val="17"/>
+          <w:szCs w:val="17"/>
+        </w:rPr>
+        <w:t>&gt;</w:t>
+      </w:r>
+      <w:r>
+        <w:rPr>
+          <w:rFonts w:ascii="Verdana" w:hAnsi="Verdana" w:cs="Courier New"/>
+          <w:color w:val="000000"/>
+          <w:sz w:val="17"/>
+          <w:szCs w:val="17"/>
+        </w:rPr>
+        <w:t xml:space="preserve"> idx_90 </w:t>
+      </w:r>
+      <w:r>
+        <w:rPr>
+          <w:rFonts w:ascii="Verdana" w:hAnsi="Verdana" w:cs="Courier New"/>
+          <w:color w:val="666600"/>
+          <w:sz w:val="17"/>
+          <w:szCs w:val="17"/>
+        </w:rPr>
+        <w:t>&lt;-</w:t>
+      </w:r>
+      <w:r>
+        <w:rPr>
+          <w:rFonts w:ascii="Verdana" w:hAnsi="Verdana" w:cs="Courier New"/>
+          <w:color w:val="000000"/>
+          <w:sz w:val="17"/>
+          <w:szCs w:val="17"/>
+        </w:rPr>
+        <w:t xml:space="preserve"> </w:t>
+      </w:r>
+      <w:proofErr w:type="gramStart"/>
+      <w:r>
+        <w:rPr>
+          <w:rFonts w:ascii="Verdana" w:hAnsi="Verdana" w:cs="Courier New"/>
+          <w:color w:val="000000"/>
+          <w:sz w:val="17"/>
+          <w:szCs w:val="17"/>
+        </w:rPr>
+        <w:t>which</w:t>
+      </w:r>
+      <w:r>
+        <w:rPr>
+          <w:rFonts w:ascii="Verdana" w:hAnsi="Verdana" w:cs="Courier New"/>
+          <w:color w:val="666600"/>
+          <w:sz w:val="17"/>
+          <w:szCs w:val="17"/>
+        </w:rPr>
+        <w:t>(</w:t>
+      </w:r>
+      <w:proofErr w:type="spellStart"/>
+      <w:proofErr w:type="gramEnd"/>
+      <w:r>
+        <w:rPr>
+          <w:rFonts w:ascii="Verdana" w:hAnsi="Verdana" w:cs="Courier New"/>
+          <w:color w:val="000000"/>
+          <w:sz w:val="17"/>
+          <w:szCs w:val="17"/>
+        </w:rPr>
+        <w:t>roc_data$Threshold</w:t>
+      </w:r>
+      <w:proofErr w:type="spellEnd"/>
+      <w:r>
+        <w:rPr>
+          <w:rFonts w:ascii="Verdana" w:hAnsi="Verdana" w:cs="Courier New"/>
+          <w:color w:val="000000"/>
+          <w:sz w:val="17"/>
+          <w:szCs w:val="17"/>
+        </w:rPr>
+        <w:t xml:space="preserve"> </w:t>
+      </w:r>
+      <w:r>
+        <w:rPr>
+          <w:rFonts w:ascii="Verdana" w:hAnsi="Verdana" w:cs="Courier New"/>
+          <w:color w:val="666600"/>
+          <w:sz w:val="17"/>
+          <w:szCs w:val="17"/>
+        </w:rPr>
+        <w:t>==</w:t>
+      </w:r>
+      <w:r>
+        <w:rPr>
+          <w:rFonts w:ascii="Verdana" w:hAnsi="Verdana" w:cs="Courier New"/>
+          <w:color w:val="000000"/>
+          <w:sz w:val="17"/>
+          <w:szCs w:val="17"/>
+        </w:rPr>
+        <w:t xml:space="preserve"> threshold_90</w:t>
+      </w:r>
+      <w:r>
+        <w:rPr>
+          <w:rFonts w:ascii="Verdana" w:hAnsi="Verdana" w:cs="Courier New"/>
+          <w:color w:val="666600"/>
+          <w:sz w:val="17"/>
+          <w:szCs w:val="17"/>
+        </w:rPr>
+        <w:t>)</w:t>
       </w:r>
     </w:p>
     <w:p>
@@ -21989,22 +22821,14 @@
           <w:tab w:val="left" w:pos="14656"/>
         </w:tabs>
         <w:spacing w:before="0" w:beforeAutospacing="0" w:after="0" w:afterAutospacing="0"/>
-        <w:divId w:val="378238122"/>
-        <w:rPr>
-          <w:rFonts w:ascii="Verdana" w:hAnsi="Verdana" w:cs="Courier New"/>
+        <w:divId w:val="1913275214"/>
+        <w:rPr>
+          <w:rFonts w:ascii="Verdana" w:hAnsi="Verdana" w:cs="Courier New"/>
+          <w:color w:val="666600"/>
           <w:sz w:val="17"/>
           <w:szCs w:val="17"/>
         </w:rPr>
       </w:pPr>
-      <w:r>
-        <w:rPr>
-          <w:rFonts w:ascii="Verdana" w:hAnsi="Verdana" w:cs="Courier New"/>
-          <w:color w:val="666600"/>
-          <w:sz w:val="17"/>
-          <w:szCs w:val="17"/>
-        </w:rPr>
-        <w:t>}</w:t>
-      </w:r>
     </w:p>
     <w:p>
       <w:pPr>
@@ -22034,7 +22858,7 @@
           <w:tab w:val="left" w:pos="14656"/>
         </w:tabs>
         <w:spacing w:before="0" w:beforeAutospacing="0" w:after="0" w:afterAutospacing="0"/>
-        <w:divId w:val="378238122"/>
+        <w:divId w:val="1913275214"/>
         <w:rPr>
           <w:rFonts w:ascii="Verdana" w:hAnsi="Verdana" w:cs="Courier New"/>
           <w:sz w:val="17"/>
@@ -22044,11 +22868,20 @@
       <w:r>
         <w:rPr>
           <w:rFonts w:ascii="Verdana" w:hAnsi="Verdana" w:cs="Courier New"/>
-          <w:color w:val="000000"/>
-          <w:sz w:val="17"/>
-          <w:szCs w:val="17"/>
-        </w:rPr>
-        <w:t xml:space="preserve">CM </w:t>
+          <w:color w:val="666600"/>
+          <w:sz w:val="17"/>
+          <w:szCs w:val="17"/>
+        </w:rPr>
+        <w:t>&gt;</w:t>
+      </w:r>
+      <w:r>
+        <w:rPr>
+          <w:rFonts w:ascii="Verdana" w:hAnsi="Verdana" w:cs="Courier New"/>
+          <w:color w:val="000000"/>
+          <w:sz w:val="17"/>
+          <w:szCs w:val="17"/>
+        </w:rPr>
+        <w:t xml:space="preserve"> filtered_95 </w:t>
       </w:r>
       <w:r>
         <w:rPr>
@@ -22066,88 +22899,112 @@
           <w:sz w:val="17"/>
           <w:szCs w:val="17"/>
         </w:rPr>
-        <w:t xml:space="preserve"> confusionMatrix</w:t>
-      </w:r>
-      <w:r>
-        <w:rPr>
-          <w:rFonts w:ascii="Verdana" w:hAnsi="Verdana" w:cs="Courier New"/>
-          <w:color w:val="666600"/>
-          <w:sz w:val="17"/>
-          <w:szCs w:val="17"/>
-        </w:rPr>
-        <w:t>(</w:t>
-      </w:r>
-      <w:r>
-        <w:rPr>
-          <w:rFonts w:ascii="Verdana" w:hAnsi="Verdana" w:cs="Courier New"/>
-          <w:color w:val="000000"/>
-          <w:sz w:val="17"/>
-          <w:szCs w:val="17"/>
-        </w:rPr>
-        <w:t>factor</w:t>
-      </w:r>
-      <w:r>
-        <w:rPr>
-          <w:rFonts w:ascii="Verdana" w:hAnsi="Verdana" w:cs="Courier New"/>
-          <w:color w:val="666600"/>
-          <w:sz w:val="17"/>
-          <w:szCs w:val="17"/>
-        </w:rPr>
-        <w:t>(</w:t>
-      </w:r>
-      <w:r>
-        <w:rPr>
-          <w:rFonts w:ascii="Verdana" w:hAnsi="Verdana" w:cs="Courier New"/>
-          <w:color w:val="000000"/>
-          <w:sz w:val="17"/>
-          <w:szCs w:val="17"/>
-        </w:rPr>
-        <w:t>binary_pred</w:t>
-      </w:r>
-      <w:r>
-        <w:rPr>
-          <w:rFonts w:ascii="Verdana" w:hAnsi="Verdana" w:cs="Courier New"/>
-          <w:color w:val="666600"/>
-          <w:sz w:val="17"/>
-          <w:szCs w:val="17"/>
-        </w:rPr>
-        <w:t>),</w:t>
-      </w:r>
-      <w:r>
-        <w:rPr>
-          <w:rFonts w:ascii="Verdana" w:hAnsi="Verdana" w:cs="Courier New"/>
-          <w:color w:val="000000"/>
-          <w:sz w:val="17"/>
-          <w:szCs w:val="17"/>
-        </w:rPr>
-        <w:t>factor</w:t>
-      </w:r>
-      <w:r>
-        <w:rPr>
-          <w:rFonts w:ascii="Verdana" w:hAnsi="Verdana" w:cs="Courier New"/>
-          <w:color w:val="666600"/>
-          <w:sz w:val="17"/>
-          <w:szCs w:val="17"/>
-        </w:rPr>
-        <w:t>(</w:t>
-      </w:r>
-      <w:r>
-        <w:rPr>
-          <w:rFonts w:ascii="Verdana" w:hAnsi="Verdana" w:cs="Courier New"/>
-          <w:color w:val="000000"/>
-          <w:sz w:val="17"/>
-          <w:szCs w:val="17"/>
-        </w:rPr>
-        <w:t>data$labels_obs</w:t>
-      </w:r>
-      <w:r>
-        <w:rPr>
-          <w:rFonts w:ascii="Verdana" w:hAnsi="Verdana" w:cs="Courier New"/>
-          <w:color w:val="666600"/>
-          <w:sz w:val="17"/>
-          <w:szCs w:val="17"/>
-        </w:rPr>
-        <w:t>))</w:t>
+        <w:t xml:space="preserve"> </w:t>
+      </w:r>
+      <w:proofErr w:type="spellStart"/>
+      <w:r>
+        <w:rPr>
+          <w:rFonts w:ascii="Verdana" w:hAnsi="Verdana" w:cs="Courier New"/>
+          <w:color w:val="000000"/>
+          <w:sz w:val="17"/>
+          <w:szCs w:val="17"/>
+        </w:rPr>
+        <w:t>roc_</w:t>
+      </w:r>
+      <w:proofErr w:type="gramStart"/>
+      <w:r>
+        <w:rPr>
+          <w:rFonts w:ascii="Verdana" w:hAnsi="Verdana" w:cs="Courier New"/>
+          <w:color w:val="000000"/>
+          <w:sz w:val="17"/>
+          <w:szCs w:val="17"/>
+        </w:rPr>
+        <w:t>data</w:t>
+      </w:r>
+      <w:proofErr w:type="spellEnd"/>
+      <w:r>
+        <w:rPr>
+          <w:rFonts w:ascii="Verdana" w:hAnsi="Verdana" w:cs="Courier New"/>
+          <w:color w:val="666600"/>
+          <w:sz w:val="17"/>
+          <w:szCs w:val="17"/>
+        </w:rPr>
+        <w:t>[</w:t>
+      </w:r>
+      <w:proofErr w:type="spellStart"/>
+      <w:proofErr w:type="gramEnd"/>
+      <w:r>
+        <w:rPr>
+          <w:rFonts w:ascii="Verdana" w:hAnsi="Verdana" w:cs="Courier New"/>
+          <w:color w:val="000000"/>
+          <w:sz w:val="17"/>
+          <w:szCs w:val="17"/>
+        </w:rPr>
+        <w:t>roc_data$Sens</w:t>
+      </w:r>
+      <w:proofErr w:type="spellEnd"/>
+      <w:r>
+        <w:rPr>
+          <w:rFonts w:ascii="Verdana" w:hAnsi="Verdana" w:cs="Courier New"/>
+          <w:color w:val="000000"/>
+          <w:sz w:val="17"/>
+          <w:szCs w:val="17"/>
+        </w:rPr>
+        <w:t xml:space="preserve"> </w:t>
+      </w:r>
+      <w:r>
+        <w:rPr>
+          <w:rFonts w:ascii="Verdana" w:hAnsi="Verdana" w:cs="Courier New"/>
+          <w:color w:val="666600"/>
+          <w:sz w:val="17"/>
+          <w:szCs w:val="17"/>
+        </w:rPr>
+        <w:t>&gt;</w:t>
+      </w:r>
+      <w:r>
+        <w:rPr>
+          <w:rFonts w:ascii="Verdana" w:hAnsi="Verdana" w:cs="Courier New"/>
+          <w:color w:val="000000"/>
+          <w:sz w:val="17"/>
+          <w:szCs w:val="17"/>
+        </w:rPr>
+        <w:t xml:space="preserve"> </w:t>
+      </w:r>
+      <w:r>
+        <w:rPr>
+          <w:rFonts w:ascii="Verdana" w:hAnsi="Verdana" w:cs="Courier New"/>
+          <w:color w:val="006666"/>
+          <w:sz w:val="17"/>
+          <w:szCs w:val="17"/>
+        </w:rPr>
+        <w:t>0.95</w:t>
+      </w:r>
+      <w:r>
+        <w:rPr>
+          <w:rFonts w:ascii="Verdana" w:hAnsi="Verdana" w:cs="Courier New"/>
+          <w:color w:val="666600"/>
+          <w:sz w:val="17"/>
+          <w:szCs w:val="17"/>
+        </w:rPr>
+        <w:t>,</w:t>
+      </w:r>
+      <w:r>
+        <w:rPr>
+          <w:rFonts w:ascii="Verdana" w:hAnsi="Verdana" w:cs="Courier New"/>
+          <w:color w:val="000000"/>
+          <w:sz w:val="17"/>
+          <w:szCs w:val="17"/>
+        </w:rPr>
+        <w:t xml:space="preserve"> </w:t>
+      </w:r>
+      <w:r>
+        <w:rPr>
+          <w:rFonts w:ascii="Verdana" w:hAnsi="Verdana" w:cs="Courier New"/>
+          <w:color w:val="666600"/>
+          <w:sz w:val="17"/>
+          <w:szCs w:val="17"/>
+        </w:rPr>
+        <w:t>]</w:t>
       </w:r>
     </w:p>
     <w:p>
@@ -22178,10 +23035,9 @@
           <w:tab w:val="left" w:pos="14656"/>
         </w:tabs>
         <w:spacing w:before="0" w:beforeAutospacing="0" w:after="0" w:afterAutospacing="0"/>
-        <w:divId w:val="378238122"/>
-        <w:rPr>
-          <w:rFonts w:ascii="Verdana" w:hAnsi="Verdana" w:cs="Courier New"/>
-          <w:color w:val="666600"/>
+        <w:divId w:val="1913275214"/>
+        <w:rPr>
+          <w:rFonts w:ascii="Verdana" w:hAnsi="Verdana" w:cs="Courier New"/>
           <w:sz w:val="17"/>
           <w:szCs w:val="17"/>
         </w:rPr>
@@ -22189,12 +23045,77 @@
       <w:r>
         <w:rPr>
           <w:rFonts w:ascii="Verdana" w:hAnsi="Verdana" w:cs="Courier New"/>
-          <w:color w:val="000088"/>
-          <w:sz w:val="17"/>
-          <w:szCs w:val="17"/>
-        </w:rPr>
-        <w:t>print</w:t>
-      </w:r>
+          <w:color w:val="666600"/>
+          <w:sz w:val="17"/>
+          <w:szCs w:val="17"/>
+        </w:rPr>
+        <w:t>&gt;</w:t>
+      </w:r>
+      <w:r>
+        <w:rPr>
+          <w:rFonts w:ascii="Verdana" w:hAnsi="Verdana" w:cs="Courier New"/>
+          <w:color w:val="000000"/>
+          <w:sz w:val="17"/>
+          <w:szCs w:val="17"/>
+        </w:rPr>
+        <w:t xml:space="preserve"> threshold_95 </w:t>
+      </w:r>
+      <w:r>
+        <w:rPr>
+          <w:rFonts w:ascii="Verdana" w:hAnsi="Verdana" w:cs="Courier New"/>
+          <w:color w:val="666600"/>
+          <w:sz w:val="17"/>
+          <w:szCs w:val="17"/>
+        </w:rPr>
+        <w:t>&lt;-</w:t>
+      </w:r>
+      <w:r>
+        <w:rPr>
+          <w:rFonts w:ascii="Verdana" w:hAnsi="Verdana" w:cs="Courier New"/>
+          <w:color w:val="000000"/>
+          <w:sz w:val="17"/>
+          <w:szCs w:val="17"/>
+        </w:rPr>
+        <w:t xml:space="preserve"> filtered_95$Threshold</w:t>
+      </w:r>
+      <w:r>
+        <w:rPr>
+          <w:rFonts w:ascii="Verdana" w:hAnsi="Verdana" w:cs="Courier New"/>
+          <w:color w:val="666600"/>
+          <w:sz w:val="17"/>
+          <w:szCs w:val="17"/>
+        </w:rPr>
+        <w:t>[</w:t>
+      </w:r>
+      <w:proofErr w:type="spellStart"/>
+      <w:r>
+        <w:rPr>
+          <w:rFonts w:ascii="Verdana" w:hAnsi="Verdana" w:cs="Courier New"/>
+          <w:color w:val="000000"/>
+          <w:sz w:val="17"/>
+          <w:szCs w:val="17"/>
+        </w:rPr>
+        <w:t>which</w:t>
+      </w:r>
+      <w:r>
+        <w:rPr>
+          <w:rFonts w:ascii="Verdana" w:hAnsi="Verdana" w:cs="Courier New"/>
+          <w:color w:val="666600"/>
+          <w:sz w:val="17"/>
+          <w:szCs w:val="17"/>
+        </w:rPr>
+        <w:t>.</w:t>
+      </w:r>
+      <w:r>
+        <w:rPr>
+          <w:rFonts w:ascii="Verdana" w:hAnsi="Verdana" w:cs="Courier New"/>
+          <w:color w:val="000000"/>
+          <w:sz w:val="17"/>
+          <w:szCs w:val="17"/>
+        </w:rPr>
+        <w:t>max</w:t>
+      </w:r>
+      <w:proofErr w:type="spellEnd"/>
       <w:r>
         <w:rPr>
           <w:rFonts w:ascii="Verdana" w:hAnsi="Verdana" w:cs="Courier New"/>
@@ -22211,16 +23132,16 @@
           <w:sz w:val="17"/>
           <w:szCs w:val="17"/>
         </w:rPr>
-        <w:t>CM$overall</w:t>
-      </w:r>
-      <w:r>
-        <w:rPr>
-          <w:rFonts w:ascii="Verdana" w:hAnsi="Verdana" w:cs="Courier New"/>
-          <w:color w:val="666600"/>
-          <w:sz w:val="17"/>
-          <w:szCs w:val="17"/>
-        </w:rPr>
-        <w:t>)</w:t>
+        <w:t>filtered_95$Spec</w:t>
+      </w:r>
+      <w:r>
+        <w:rPr>
+          <w:rFonts w:ascii="Verdana" w:hAnsi="Verdana" w:cs="Courier New"/>
+          <w:color w:val="666600"/>
+          <w:sz w:val="17"/>
+          <w:szCs w:val="17"/>
+        </w:rPr>
+        <w:t>)]</w:t>
       </w:r>
     </w:p>
     <w:p>
@@ -22251,10 +23172,9 @@
           <w:tab w:val="left" w:pos="14656"/>
         </w:tabs>
         <w:spacing w:before="0" w:beforeAutospacing="0" w:after="0" w:afterAutospacing="0"/>
-        <w:divId w:val="378238122"/>
-        <w:rPr>
-          <w:rFonts w:ascii="Verdana" w:hAnsi="Verdana" w:cs="Courier New"/>
-          <w:color w:val="666600"/>
+        <w:divId w:val="1913275214"/>
+        <w:rPr>
+          <w:rFonts w:ascii="Verdana" w:hAnsi="Verdana" w:cs="Courier New"/>
           <w:sz w:val="17"/>
           <w:szCs w:val="17"/>
         </w:rPr>
@@ -22262,6 +23182,25 @@
       <w:r>
         <w:rPr>
           <w:rFonts w:ascii="Verdana" w:hAnsi="Verdana" w:cs="Courier New"/>
+          <w:color w:val="666600"/>
+          <w:sz w:val="17"/>
+          <w:szCs w:val="17"/>
+        </w:rPr>
+        <w:t>&gt;</w:t>
+      </w:r>
+      <w:r>
+        <w:rPr>
+          <w:rFonts w:ascii="Verdana" w:hAnsi="Verdana" w:cs="Courier New"/>
+          <w:color w:val="000000"/>
+          <w:sz w:val="17"/>
+          <w:szCs w:val="17"/>
+        </w:rPr>
+        <w:t xml:space="preserve"> </w:t>
+      </w:r>
+      <w:proofErr w:type="gramStart"/>
+      <w:r>
+        <w:rPr>
+          <w:rFonts w:ascii="Verdana" w:hAnsi="Verdana" w:cs="Courier New"/>
           <w:color w:val="000088"/>
           <w:sz w:val="17"/>
           <w:szCs w:val="17"/>
@@ -22277,258 +23216,78 @@
         </w:rPr>
         <w:t>(</w:t>
       </w:r>
-      <w:r>
-        <w:rPr>
-          <w:rFonts w:ascii="Verdana" w:hAnsi="Verdana" w:cs="Courier New"/>
-          <w:color w:val="000000"/>
-          <w:sz w:val="17"/>
-          <w:szCs w:val="17"/>
-        </w:rPr>
-        <w:t>CM$</w:t>
+      <w:proofErr w:type="gramEnd"/>
+      <w:r>
+        <w:rPr>
+          <w:rFonts w:ascii="Verdana" w:hAnsi="Verdana" w:cs="Courier New"/>
+          <w:color w:val="000000"/>
+          <w:sz w:val="17"/>
+          <w:szCs w:val="17"/>
+        </w:rPr>
+        <w:t>paste</w:t>
+      </w:r>
+      <w:r>
+        <w:rPr>
+          <w:rFonts w:ascii="Verdana" w:hAnsi="Verdana" w:cs="Courier New"/>
+          <w:color w:val="666600"/>
+          <w:sz w:val="17"/>
+          <w:szCs w:val="17"/>
+        </w:rPr>
+        <w:t>(</w:t>
+      </w:r>
+      <w:r>
+        <w:rPr>
+          <w:rFonts w:ascii="Verdana" w:hAnsi="Verdana" w:cs="Courier New"/>
+          <w:color w:val="008800"/>
+          <w:sz w:val="17"/>
+          <w:szCs w:val="17"/>
+        </w:rPr>
+        <w:t xml:space="preserve">"Threshold 0.95 </w:t>
       </w:r>
       <w:r>
         <w:rPr>
           <w:rFonts w:ascii="Verdana" w:hAnsi="Verdana" w:cs="Courier New" w:hint="eastAsia"/>
-          <w:color w:val="000000"/>
-          <w:sz w:val="17"/>
-          <w:szCs w:val="17"/>
-        </w:rPr>
-        <w:t>byclass</w:t>
-      </w:r>
-      <w:r>
-        <w:rPr>
-          <w:rFonts w:ascii="Verdana" w:hAnsi="Verdana" w:cs="Courier New"/>
-          <w:color w:val="666600"/>
-          <w:sz w:val="17"/>
-          <w:szCs w:val="17"/>
-        </w:rPr>
-        <w:t>)</w:t>
-      </w:r>
-    </w:p>
-    <w:p/>
-    <w:p>
-      <w:pPr>
-        <w:jc w:val="center"/>
-      </w:pPr>
-      <w:r>
-        <w:rPr>
-          <w:rFonts w:hint="eastAsia"/>
-        </w:rPr>
-        <w:t>Table 4.1 Metrics of the optimal threshold</w:t>
-      </w:r>
-    </w:p>
-    <w:tbl>
-      <w:tblPr>
-        <w:tblStyle w:val="11"/>
-        <w:tblW w:w="0" w:type="auto"/>
-        <w:tblLook w:val="04A0" w:firstRow="1" w:lastRow="0" w:firstColumn="1" w:lastColumn="0" w:noHBand="0" w:noVBand="1"/>
-      </w:tblPr>
-      <w:tblGrid>
-        <w:gridCol w:w="4155"/>
-        <w:gridCol w:w="4141"/>
-      </w:tblGrid>
-      <w:tr>
-        <w:trPr>
-          <w:cnfStyle w:val="100000000000" w:firstRow="1" w:lastRow="0" w:firstColumn="0" w:lastColumn="0" w:oddVBand="0" w:evenVBand="0" w:oddHBand="0" w:evenHBand="0" w:firstRowFirstColumn="0" w:firstRowLastColumn="0" w:lastRowFirstColumn="0" w:lastRowLastColumn="0"/>
-        </w:trPr>
-        <w:tc>
-          <w:tcPr>
-            <w:cnfStyle w:val="001000000000" w:firstRow="0" w:lastRow="0" w:firstColumn="1" w:lastColumn="0" w:oddVBand="0" w:evenVBand="0" w:oddHBand="0" w:evenHBand="0" w:firstRowFirstColumn="0" w:firstRowLastColumn="0" w:lastRowFirstColumn="0" w:lastRowLastColumn="0"/>
-            <w:tcW w:w="4261" w:type="dxa"/>
-          </w:tcPr>
-          <w:p>
-            <w:pPr>
-              <w:jc w:val="center"/>
-            </w:pPr>
-            <w:r>
-              <w:rPr>
-                <w:rFonts w:hint="eastAsia"/>
-              </w:rPr>
-              <w:t>Metrics</w:t>
-            </w:r>
-          </w:p>
-        </w:tc>
-        <w:tc>
-          <w:tcPr>
-            <w:tcW w:w="4261" w:type="dxa"/>
-          </w:tcPr>
-          <w:p>
-            <w:pPr>
-              <w:jc w:val="center"/>
-              <w:cnfStyle w:val="100000000000" w:firstRow="1" w:lastRow="0" w:firstColumn="0" w:lastColumn="0" w:oddVBand="0" w:evenVBand="0" w:oddHBand="0" w:evenHBand="0" w:firstRowFirstColumn="0" w:firstRowLastColumn="0" w:lastRowFirstColumn="0" w:lastRowLastColumn="0"/>
-            </w:pPr>
-            <w:r>
-              <w:rPr>
-                <w:rFonts w:hint="eastAsia"/>
-              </w:rPr>
-              <w:t>Value</w:t>
-            </w:r>
-          </w:p>
-        </w:tc>
-      </w:tr>
-      <w:tr>
-        <w:trPr>
-          <w:cnfStyle w:val="000000100000" w:firstRow="0" w:lastRow="0" w:firstColumn="0" w:lastColumn="0" w:oddVBand="0" w:evenVBand="0" w:oddHBand="1" w:evenHBand="0" w:firstRowFirstColumn="0" w:firstRowLastColumn="0" w:lastRowFirstColumn="0" w:lastRowLastColumn="0"/>
-        </w:trPr>
-        <w:tc>
-          <w:tcPr>
-            <w:cnfStyle w:val="001000000000" w:firstRow="0" w:lastRow="0" w:firstColumn="1" w:lastColumn="0" w:oddVBand="0" w:evenVBand="0" w:oddHBand="0" w:evenHBand="0" w:firstRowFirstColumn="0" w:firstRowLastColumn="0" w:lastRowFirstColumn="0" w:lastRowLastColumn="0"/>
-            <w:tcW w:w="4261" w:type="dxa"/>
-          </w:tcPr>
-          <w:p>
-            <w:pPr>
-              <w:jc w:val="center"/>
-            </w:pPr>
-            <w:r>
-              <w:rPr>
-                <w:rFonts w:hint="eastAsia"/>
-              </w:rPr>
-              <w:t>Accuracy</w:t>
-            </w:r>
-          </w:p>
-        </w:tc>
-        <w:tc>
-          <w:tcPr>
-            <w:tcW w:w="4261" w:type="dxa"/>
-          </w:tcPr>
-          <w:p>
-            <w:pPr>
-              <w:jc w:val="center"/>
-              <w:cnfStyle w:val="000000100000" w:firstRow="0" w:lastRow="0" w:firstColumn="0" w:lastColumn="0" w:oddVBand="0" w:evenVBand="0" w:oddHBand="1" w:evenHBand="0" w:firstRowFirstColumn="0" w:firstRowLastColumn="0" w:lastRowFirstColumn="0" w:lastRowLastColumn="0"/>
-            </w:pPr>
-            <w:r>
-              <w:rPr>
-                <w:rFonts w:hint="eastAsia"/>
-              </w:rPr>
-              <w:t>0.784</w:t>
-            </w:r>
-          </w:p>
-        </w:tc>
-      </w:tr>
-      <w:tr>
-        <w:tc>
-          <w:tcPr>
-            <w:cnfStyle w:val="001000000000" w:firstRow="0" w:lastRow="0" w:firstColumn="1" w:lastColumn="0" w:oddVBand="0" w:evenVBand="0" w:oddHBand="0" w:evenHBand="0" w:firstRowFirstColumn="0" w:firstRowLastColumn="0" w:lastRowFirstColumn="0" w:lastRowLastColumn="0"/>
-            <w:tcW w:w="4261" w:type="dxa"/>
-          </w:tcPr>
-          <w:p>
-            <w:pPr>
-              <w:jc w:val="center"/>
-            </w:pPr>
-            <w:r>
-              <w:rPr>
-                <w:rFonts w:hint="eastAsia"/>
-              </w:rPr>
-              <w:t>Kappa</w:t>
-            </w:r>
-          </w:p>
-        </w:tc>
-        <w:tc>
-          <w:tcPr>
-            <w:tcW w:w="4261" w:type="dxa"/>
-          </w:tcPr>
-          <w:p>
-            <w:pPr>
-              <w:jc w:val="center"/>
-              <w:cnfStyle w:val="000000000000" w:firstRow="0" w:lastRow="0" w:firstColumn="0" w:lastColumn="0" w:oddVBand="0" w:evenVBand="0" w:oddHBand="0" w:evenHBand="0" w:firstRowFirstColumn="0" w:firstRowLastColumn="0" w:lastRowFirstColumn="0" w:lastRowLastColumn="0"/>
-            </w:pPr>
-            <w:r>
-              <w:rPr>
-                <w:rFonts w:hint="eastAsia"/>
-              </w:rPr>
-              <w:t>0.568</w:t>
-            </w:r>
-          </w:p>
-        </w:tc>
-      </w:tr>
-      <w:tr>
-        <w:trPr>
-          <w:cnfStyle w:val="000000100000" w:firstRow="0" w:lastRow="0" w:firstColumn="0" w:lastColumn="0" w:oddVBand="0" w:evenVBand="0" w:oddHBand="1" w:evenHBand="0" w:firstRowFirstColumn="0" w:firstRowLastColumn="0" w:lastRowFirstColumn="0" w:lastRowLastColumn="0"/>
-        </w:trPr>
-        <w:tc>
-          <w:tcPr>
-            <w:cnfStyle w:val="001000000000" w:firstRow="0" w:lastRow="0" w:firstColumn="1" w:lastColumn="0" w:oddVBand="0" w:evenVBand="0" w:oddHBand="0" w:evenHBand="0" w:firstRowFirstColumn="0" w:firstRowLastColumn="0" w:lastRowFirstColumn="0" w:lastRowLastColumn="0"/>
-            <w:tcW w:w="4261" w:type="dxa"/>
-          </w:tcPr>
-          <w:p>
-            <w:pPr>
-              <w:jc w:val="center"/>
-            </w:pPr>
-            <w:r>
-              <w:rPr>
-                <w:rFonts w:hint="eastAsia"/>
-              </w:rPr>
-              <w:t>Sensitivity</w:t>
-            </w:r>
-          </w:p>
-        </w:tc>
-        <w:tc>
-          <w:tcPr>
-            <w:tcW w:w="4261" w:type="dxa"/>
-          </w:tcPr>
-          <w:p>
-            <w:pPr>
-              <w:jc w:val="center"/>
-              <w:cnfStyle w:val="000000100000" w:firstRow="0" w:lastRow="0" w:firstColumn="0" w:lastColumn="0" w:oddVBand="0" w:evenVBand="0" w:oddHBand="1" w:evenHBand="0" w:firstRowFirstColumn="0" w:firstRowLastColumn="0" w:lastRowFirstColumn="0" w:lastRowLastColumn="0"/>
-            </w:pPr>
-            <w:r>
-              <w:rPr>
-                <w:rFonts w:hint="eastAsia"/>
-              </w:rPr>
-              <w:t>0.821</w:t>
-            </w:r>
-          </w:p>
-        </w:tc>
-      </w:tr>
-      <w:tr>
-        <w:tc>
-          <w:tcPr>
-            <w:cnfStyle w:val="001000000000" w:firstRow="0" w:lastRow="0" w:firstColumn="1" w:lastColumn="0" w:oddVBand="0" w:evenVBand="0" w:oddHBand="0" w:evenHBand="0" w:firstRowFirstColumn="0" w:firstRowLastColumn="0" w:lastRowFirstColumn="0" w:lastRowLastColumn="0"/>
-            <w:tcW w:w="4261" w:type="dxa"/>
-          </w:tcPr>
-          <w:p>
-            <w:pPr>
-              <w:jc w:val="center"/>
-            </w:pPr>
-            <w:r>
-              <w:rPr>
-                <w:rFonts w:hint="eastAsia"/>
-              </w:rPr>
-              <w:t>Specificity</w:t>
-            </w:r>
-          </w:p>
-        </w:tc>
-        <w:tc>
-          <w:tcPr>
-            <w:tcW w:w="4261" w:type="dxa"/>
-          </w:tcPr>
-          <w:p>
-            <w:pPr>
-              <w:jc w:val="center"/>
-              <w:cnfStyle w:val="000000000000" w:firstRow="0" w:lastRow="0" w:firstColumn="0" w:lastColumn="0" w:oddVBand="0" w:evenVBand="0" w:oddHBand="0" w:evenHBand="0" w:firstRowFirstColumn="0" w:firstRowLastColumn="0" w:lastRowFirstColumn="0" w:lastRowLastColumn="0"/>
-            </w:pPr>
-            <w:r>
-              <w:rPr>
-                <w:rFonts w:hint="eastAsia"/>
-              </w:rPr>
-              <w:t>0.746</w:t>
-            </w:r>
-          </w:p>
-        </w:tc>
-      </w:tr>
-    </w:tbl>
-    <w:p>
-      <w:r>
-        <w:rPr>
-          <w:rFonts w:hint="eastAsia"/>
-        </w:rPr>
-        <w:t>Since we know that lowering FPR (1-Specificity) is the most important thing in medical diagnosis, we need to try some methods to increase Specificity.</w:t>
-      </w:r>
-      <w:r>
-        <w:rPr>
-          <w:rFonts w:hint="eastAsia"/>
-        </w:rPr>
-        <w:t xml:space="preserve"> Here we force the Specificity to be 0.9 and 0.95.</w:t>
+          <w:color w:val="008800"/>
+          <w:sz w:val="17"/>
+          <w:szCs w:val="17"/>
+        </w:rPr>
+        <w:t>Sensitivity</w:t>
+      </w:r>
+      <w:r>
+        <w:rPr>
+          <w:rFonts w:ascii="Verdana" w:hAnsi="Verdana" w:cs="Courier New"/>
+          <w:color w:val="008800"/>
+          <w:sz w:val="17"/>
+          <w:szCs w:val="17"/>
+        </w:rPr>
+        <w:t>:"</w:t>
+      </w:r>
+      <w:r>
+        <w:rPr>
+          <w:rFonts w:ascii="Verdana" w:hAnsi="Verdana" w:cs="Courier New"/>
+          <w:color w:val="666600"/>
+          <w:sz w:val="17"/>
+          <w:szCs w:val="17"/>
+        </w:rPr>
+        <w:t>,</w:t>
+      </w:r>
+      <w:r>
+        <w:rPr>
+          <w:rFonts w:ascii="Verdana" w:hAnsi="Verdana" w:cs="Courier New"/>
+          <w:color w:val="000000"/>
+          <w:sz w:val="17"/>
+          <w:szCs w:val="17"/>
+        </w:rPr>
+        <w:t xml:space="preserve"> threshold_95</w:t>
+      </w:r>
+      <w:r>
+        <w:rPr>
+          <w:rFonts w:ascii="Verdana" w:hAnsi="Verdana" w:cs="Courier New"/>
+          <w:color w:val="666600"/>
+          <w:sz w:val="17"/>
+          <w:szCs w:val="17"/>
+        </w:rPr>
+        <w:t>))</w:t>
       </w:r>
     </w:p>
     <w:p>
@@ -22559,22 +23318,75 @@
           <w:tab w:val="left" w:pos="14656"/>
         </w:tabs>
         <w:spacing w:before="0" w:beforeAutospacing="0" w:after="0" w:afterAutospacing="0"/>
-        <w:divId w:val="2044208525"/>
-        <w:rPr>
-          <w:rFonts w:ascii="Verdana" w:hAnsi="Verdana" w:cs="Courier New"/>
-          <w:sz w:val="17"/>
-          <w:szCs w:val="17"/>
-          <w14:ligatures w14:val="none"/>
+        <w:divId w:val="1913275214"/>
+        <w:rPr>
+          <w:rFonts w:ascii="Verdana" w:hAnsi="Verdana" w:cs="Courier New"/>
+          <w:sz w:val="17"/>
+          <w:szCs w:val="17"/>
         </w:rPr>
       </w:pPr>
       <w:r>
         <w:rPr>
           <w:rFonts w:ascii="Verdana" w:hAnsi="Verdana" w:cs="Courier New"/>
-          <w:color w:val="880000"/>
-          <w:sz w:val="17"/>
-          <w:szCs w:val="17"/>
-        </w:rPr>
-        <w:t># determine target</w:t>
+          <w:color w:val="666600"/>
+          <w:sz w:val="17"/>
+          <w:szCs w:val="17"/>
+        </w:rPr>
+        <w:t>[</w:t>
+      </w:r>
+      <w:r>
+        <w:rPr>
+          <w:rFonts w:ascii="Verdana" w:hAnsi="Verdana" w:cs="Courier New"/>
+          <w:color w:val="006666"/>
+          <w:sz w:val="17"/>
+          <w:szCs w:val="17"/>
+        </w:rPr>
+        <w:t>1</w:t>
+      </w:r>
+      <w:r>
+        <w:rPr>
+          <w:rFonts w:ascii="Verdana" w:hAnsi="Verdana" w:cs="Courier New"/>
+          <w:color w:val="666600"/>
+          <w:sz w:val="17"/>
+          <w:szCs w:val="17"/>
+        </w:rPr>
+        <w:t>]</w:t>
+      </w:r>
+      <w:r>
+        <w:rPr>
+          <w:rFonts w:ascii="Verdana" w:hAnsi="Verdana" w:cs="Courier New"/>
+          <w:color w:val="000000"/>
+          <w:sz w:val="17"/>
+          <w:szCs w:val="17"/>
+        </w:rPr>
+        <w:t xml:space="preserve"> </w:t>
+      </w:r>
+      <w:r>
+        <w:rPr>
+          <w:rFonts w:ascii="Verdana" w:hAnsi="Verdana" w:cs="Courier New"/>
+          <w:color w:val="008800"/>
+          <w:sz w:val="17"/>
+          <w:szCs w:val="17"/>
+        </w:rPr>
+        <w:t xml:space="preserve">"Threshold 0.95 </w:t>
+      </w:r>
+      <w:r>
+        <w:rPr>
+          <w:rFonts w:ascii="Verdana" w:hAnsi="Verdana" w:cs="Courier New" w:hint="eastAsia"/>
+          <w:color w:val="008800"/>
+          <w:sz w:val="17"/>
+          <w:szCs w:val="17"/>
+        </w:rPr>
+        <w:t>Sensitivity</w:t>
+      </w:r>
+      <w:r>
+        <w:rPr>
+          <w:rFonts w:ascii="Verdana" w:hAnsi="Verdana" w:cs="Courier New"/>
+          <w:color w:val="008800"/>
+          <w:sz w:val="17"/>
+          <w:szCs w:val="17"/>
+        </w:rPr>
+        <w:t>: 0.487557128604278"</w:t>
       </w:r>
     </w:p>
     <w:p>
@@ -22605,7 +23417,7 @@
           <w:tab w:val="left" w:pos="14656"/>
         </w:tabs>
         <w:spacing w:before="0" w:beforeAutospacing="0" w:after="0" w:afterAutospacing="0"/>
-        <w:divId w:val="2044208525"/>
+        <w:divId w:val="1913275214"/>
         <w:rPr>
           <w:rFonts w:ascii="Verdana" w:hAnsi="Verdana" w:cs="Courier New"/>
           <w:sz w:val="17"/>
@@ -22615,11 +23427,20 @@
       <w:r>
         <w:rPr>
           <w:rFonts w:ascii="Verdana" w:hAnsi="Verdana" w:cs="Courier New"/>
-          <w:color w:val="000000"/>
-          <w:sz w:val="17"/>
-          <w:szCs w:val="17"/>
-        </w:rPr>
-        <w:t xml:space="preserve">target_specificity </w:t>
+          <w:color w:val="666600"/>
+          <w:sz w:val="17"/>
+          <w:szCs w:val="17"/>
+        </w:rPr>
+        <w:t>&gt;</w:t>
+      </w:r>
+      <w:r>
+        <w:rPr>
+          <w:rFonts w:ascii="Verdana" w:hAnsi="Verdana" w:cs="Courier New"/>
+          <w:color w:val="000000"/>
+          <w:sz w:val="17"/>
+          <w:szCs w:val="17"/>
+        </w:rPr>
+        <w:t xml:space="preserve"> idx_95 </w:t>
       </w:r>
       <w:r>
         <w:rPr>
@@ -22639,631 +23460,102 @@
         </w:rPr>
         <w:t xml:space="preserve"> </w:t>
       </w:r>
-      <w:r>
-        <w:rPr>
-          <w:rFonts w:ascii="Verdana" w:hAnsi="Verdana" w:cs="Courier New"/>
-          <w:color w:val="006666"/>
-          <w:sz w:val="17"/>
-          <w:szCs w:val="17"/>
-        </w:rPr>
-        <w:t>0.9</w:t>
-      </w:r>
-    </w:p>
+      <w:proofErr w:type="gramStart"/>
+      <w:r>
+        <w:rPr>
+          <w:rFonts w:ascii="Verdana" w:hAnsi="Verdana" w:cs="Courier New"/>
+          <w:color w:val="000000"/>
+          <w:sz w:val="17"/>
+          <w:szCs w:val="17"/>
+        </w:rPr>
+        <w:t>which</w:t>
+      </w:r>
+      <w:r>
+        <w:rPr>
+          <w:rFonts w:ascii="Verdana" w:hAnsi="Verdana" w:cs="Courier New"/>
+          <w:color w:val="666600"/>
+          <w:sz w:val="17"/>
+          <w:szCs w:val="17"/>
+        </w:rPr>
+        <w:t>(</w:t>
+      </w:r>
+      <w:proofErr w:type="spellStart"/>
+      <w:proofErr w:type="gramEnd"/>
+      <w:r>
+        <w:rPr>
+          <w:rFonts w:ascii="Verdana" w:hAnsi="Verdana" w:cs="Courier New"/>
+          <w:color w:val="000000"/>
+          <w:sz w:val="17"/>
+          <w:szCs w:val="17"/>
+        </w:rPr>
+        <w:t>roc_data$Threshold</w:t>
+      </w:r>
+      <w:proofErr w:type="spellEnd"/>
+      <w:r>
+        <w:rPr>
+          <w:rFonts w:ascii="Verdana" w:hAnsi="Verdana" w:cs="Courier New"/>
+          <w:color w:val="000000"/>
+          <w:sz w:val="17"/>
+          <w:szCs w:val="17"/>
+        </w:rPr>
+        <w:t xml:space="preserve"> </w:t>
+      </w:r>
+      <w:r>
+        <w:rPr>
+          <w:rFonts w:ascii="Verdana" w:hAnsi="Verdana" w:cs="Courier New"/>
+          <w:color w:val="666600"/>
+          <w:sz w:val="17"/>
+          <w:szCs w:val="17"/>
+        </w:rPr>
+        <w:t>==</w:t>
+      </w:r>
+      <w:r>
+        <w:rPr>
+          <w:rFonts w:ascii="Verdana" w:hAnsi="Verdana" w:cs="Courier New"/>
+          <w:color w:val="000000"/>
+          <w:sz w:val="17"/>
+          <w:szCs w:val="17"/>
+        </w:rPr>
+        <w:t xml:space="preserve"> threshold_95</w:t>
+      </w:r>
+      <w:r>
+        <w:rPr>
+          <w:rFonts w:ascii="Verdana" w:hAnsi="Verdana" w:cs="Courier New"/>
+          <w:color w:val="666600"/>
+          <w:sz w:val="17"/>
+          <w:szCs w:val="17"/>
+        </w:rPr>
+        <w:t>)</w:t>
+      </w:r>
+    </w:p>
+    <w:p/>
     <w:p>
       <w:pPr>
-        <w:pStyle w:val="af"/>
-        <w:pBdr>
-          <w:top w:val="single" w:sz="6" w:space="2" w:color="888888"/>
-          <w:left w:val="single" w:sz="6" w:space="2" w:color="888888"/>
-          <w:bottom w:val="single" w:sz="6" w:space="2" w:color="888888"/>
-          <w:right w:val="single" w:sz="6" w:space="2" w:color="888888"/>
-        </w:pBdr>
-        <w:tabs>
-          <w:tab w:val="left" w:pos="916"/>
-          <w:tab w:val="left" w:pos="1832"/>
-          <w:tab w:val="left" w:pos="2748"/>
-          <w:tab w:val="left" w:pos="3664"/>
-          <w:tab w:val="left" w:pos="4580"/>
-          <w:tab w:val="left" w:pos="5496"/>
-          <w:tab w:val="left" w:pos="6412"/>
-          <w:tab w:val="left" w:pos="7328"/>
-          <w:tab w:val="left" w:pos="8244"/>
-          <w:tab w:val="left" w:pos="9160"/>
-          <w:tab w:val="left" w:pos="10076"/>
-          <w:tab w:val="left" w:pos="10992"/>
-          <w:tab w:val="left" w:pos="11908"/>
-          <w:tab w:val="left" w:pos="12824"/>
-          <w:tab w:val="left" w:pos="13740"/>
-          <w:tab w:val="left" w:pos="14656"/>
-        </w:tabs>
-        <w:spacing w:before="0" w:beforeAutospacing="0" w:after="0" w:afterAutospacing="0"/>
-        <w:divId w:val="2044208525"/>
-        <w:rPr>
-          <w:rFonts w:ascii="Verdana" w:hAnsi="Verdana" w:cs="Courier New"/>
-          <w:sz w:val="17"/>
-          <w:szCs w:val="17"/>
+        <w:rPr>
+          <w:rFonts w:hint="eastAsia"/>
         </w:rPr>
       </w:pPr>
       <w:r>
         <w:rPr>
-          <w:rFonts w:ascii="Verdana" w:hAnsi="Verdana" w:cs="Courier New"/>
-          <w:color w:val="880000"/>
-          <w:sz w:val="17"/>
-          <w:szCs w:val="17"/>
-        </w:rPr>
-        <w:t># filter</w:t>
-      </w:r>
-    </w:p>
-    <w:p>
-      <w:pPr>
-        <w:pStyle w:val="af"/>
-        <w:pBdr>
-          <w:top w:val="single" w:sz="6" w:space="2" w:color="888888"/>
-          <w:left w:val="single" w:sz="6" w:space="2" w:color="888888"/>
-          <w:bottom w:val="single" w:sz="6" w:space="2" w:color="888888"/>
-          <w:right w:val="single" w:sz="6" w:space="2" w:color="888888"/>
-        </w:pBdr>
-        <w:tabs>
-          <w:tab w:val="left" w:pos="916"/>
-          <w:tab w:val="left" w:pos="1832"/>
-          <w:tab w:val="left" w:pos="2748"/>
-          <w:tab w:val="left" w:pos="3664"/>
-          <w:tab w:val="left" w:pos="4580"/>
-          <w:tab w:val="left" w:pos="5496"/>
-          <w:tab w:val="left" w:pos="6412"/>
-          <w:tab w:val="left" w:pos="7328"/>
-          <w:tab w:val="left" w:pos="8244"/>
-          <w:tab w:val="left" w:pos="9160"/>
-          <w:tab w:val="left" w:pos="10076"/>
-          <w:tab w:val="left" w:pos="10992"/>
-          <w:tab w:val="left" w:pos="11908"/>
-          <w:tab w:val="left" w:pos="12824"/>
-          <w:tab w:val="left" w:pos="13740"/>
-          <w:tab w:val="left" w:pos="14656"/>
-        </w:tabs>
-        <w:spacing w:before="0" w:beforeAutospacing="0" w:after="0" w:afterAutospacing="0"/>
-        <w:divId w:val="2044208525"/>
-        <w:rPr>
-          <w:rFonts w:ascii="Verdana" w:hAnsi="Verdana" w:cs="Courier New"/>
-          <w:sz w:val="17"/>
-          <w:szCs w:val="17"/>
-        </w:rPr>
-      </w:pPr>
-      <w:r>
-        <w:rPr>
-          <w:rFonts w:ascii="Verdana" w:hAnsi="Verdana" w:cs="Courier New"/>
-          <w:color w:val="000000"/>
-          <w:sz w:val="17"/>
-          <w:szCs w:val="17"/>
-        </w:rPr>
-        <w:t xml:space="preserve">filtered </w:t>
-      </w:r>
-      <w:r>
-        <w:rPr>
-          <w:rFonts w:ascii="Verdana" w:hAnsi="Verdana" w:cs="Courier New"/>
-          <w:color w:val="666600"/>
-          <w:sz w:val="17"/>
-          <w:szCs w:val="17"/>
-        </w:rPr>
-        <w:t>&lt;-</w:t>
-      </w:r>
-      <w:r>
-        <w:rPr>
-          <w:rFonts w:ascii="Verdana" w:hAnsi="Verdana" w:cs="Courier New"/>
-          <w:color w:val="000000"/>
-          <w:sz w:val="17"/>
-          <w:szCs w:val="17"/>
-        </w:rPr>
-        <w:t xml:space="preserve"> roc_data</w:t>
-      </w:r>
-      <w:r>
-        <w:rPr>
-          <w:rFonts w:ascii="Verdana" w:hAnsi="Verdana" w:cs="Courier New"/>
-          <w:color w:val="666600"/>
-          <w:sz w:val="17"/>
-          <w:szCs w:val="17"/>
-        </w:rPr>
-        <w:t>[</w:t>
-      </w:r>
-      <w:r>
-        <w:rPr>
-          <w:rFonts w:ascii="Verdana" w:hAnsi="Verdana" w:cs="Courier New"/>
-          <w:color w:val="000000"/>
-          <w:sz w:val="17"/>
-          <w:szCs w:val="17"/>
-        </w:rPr>
-        <w:t xml:space="preserve">roc_data$Spec </w:t>
-      </w:r>
-      <w:r>
-        <w:rPr>
-          <w:rFonts w:ascii="Verdana" w:hAnsi="Verdana" w:cs="Courier New"/>
-          <w:color w:val="666600"/>
-          <w:sz w:val="17"/>
-          <w:szCs w:val="17"/>
-        </w:rPr>
-        <w:t>&gt;</w:t>
-      </w:r>
-      <w:r>
-        <w:rPr>
-          <w:rFonts w:ascii="Verdana" w:hAnsi="Verdana" w:cs="Courier New"/>
-          <w:color w:val="000000"/>
-          <w:sz w:val="17"/>
-          <w:szCs w:val="17"/>
-        </w:rPr>
-        <w:t xml:space="preserve"> target_specificity</w:t>
-      </w:r>
-      <w:r>
-        <w:rPr>
-          <w:rFonts w:ascii="Verdana" w:hAnsi="Verdana" w:cs="Courier New"/>
-          <w:color w:val="666600"/>
-          <w:sz w:val="17"/>
-          <w:szCs w:val="17"/>
-        </w:rPr>
-        <w:t>,</w:t>
-      </w:r>
-      <w:r>
-        <w:rPr>
-          <w:rFonts w:ascii="Verdana" w:hAnsi="Verdana" w:cs="Courier New"/>
-          <w:color w:val="000000"/>
-          <w:sz w:val="17"/>
-          <w:szCs w:val="17"/>
-        </w:rPr>
-        <w:t xml:space="preserve"> </w:t>
-      </w:r>
-      <w:r>
-        <w:rPr>
-          <w:rFonts w:ascii="Verdana" w:hAnsi="Verdana" w:cs="Courier New"/>
-          <w:color w:val="666600"/>
-          <w:sz w:val="17"/>
-          <w:szCs w:val="17"/>
-        </w:rPr>
-        <w:t>]</w:t>
-      </w:r>
-    </w:p>
-    <w:p>
-      <w:pPr>
-        <w:pStyle w:val="af"/>
-        <w:pBdr>
-          <w:top w:val="single" w:sz="6" w:space="2" w:color="888888"/>
-          <w:left w:val="single" w:sz="6" w:space="2" w:color="888888"/>
-          <w:bottom w:val="single" w:sz="6" w:space="2" w:color="888888"/>
-          <w:right w:val="single" w:sz="6" w:space="2" w:color="888888"/>
-        </w:pBdr>
-        <w:tabs>
-          <w:tab w:val="left" w:pos="916"/>
-          <w:tab w:val="left" w:pos="1832"/>
-          <w:tab w:val="left" w:pos="2748"/>
-          <w:tab w:val="left" w:pos="3664"/>
-          <w:tab w:val="left" w:pos="4580"/>
-          <w:tab w:val="left" w:pos="5496"/>
-          <w:tab w:val="left" w:pos="6412"/>
-          <w:tab w:val="left" w:pos="7328"/>
-          <w:tab w:val="left" w:pos="8244"/>
-          <w:tab w:val="left" w:pos="9160"/>
-          <w:tab w:val="left" w:pos="10076"/>
-          <w:tab w:val="left" w:pos="10992"/>
-          <w:tab w:val="left" w:pos="11908"/>
-          <w:tab w:val="left" w:pos="12824"/>
-          <w:tab w:val="left" w:pos="13740"/>
-          <w:tab w:val="left" w:pos="14656"/>
-        </w:tabs>
-        <w:spacing w:before="0" w:beforeAutospacing="0" w:after="0" w:afterAutospacing="0"/>
-        <w:divId w:val="2044208525"/>
-        <w:rPr>
-          <w:rFonts w:ascii="Verdana" w:hAnsi="Verdana" w:cs="Courier New"/>
-          <w:sz w:val="17"/>
-          <w:szCs w:val="17"/>
-        </w:rPr>
-      </w:pPr>
-      <w:r>
-        <w:rPr>
-          <w:rFonts w:ascii="Verdana" w:hAnsi="Verdana" w:cs="Courier New"/>
-          <w:color w:val="880000"/>
-          <w:sz w:val="17"/>
-          <w:szCs w:val="17"/>
-        </w:rPr>
-        <w:t># find the max Sensitivity in this situation</w:t>
-      </w:r>
-    </w:p>
-    <w:p>
-      <w:pPr>
-        <w:pStyle w:val="af"/>
-        <w:pBdr>
-          <w:top w:val="single" w:sz="6" w:space="2" w:color="888888"/>
-          <w:left w:val="single" w:sz="6" w:space="2" w:color="888888"/>
-          <w:bottom w:val="single" w:sz="6" w:space="2" w:color="888888"/>
-          <w:right w:val="single" w:sz="6" w:space="2" w:color="888888"/>
-        </w:pBdr>
-        <w:tabs>
-          <w:tab w:val="left" w:pos="916"/>
-          <w:tab w:val="left" w:pos="1832"/>
-          <w:tab w:val="left" w:pos="2748"/>
-          <w:tab w:val="left" w:pos="3664"/>
-          <w:tab w:val="left" w:pos="4580"/>
-          <w:tab w:val="left" w:pos="5496"/>
-          <w:tab w:val="left" w:pos="6412"/>
-          <w:tab w:val="left" w:pos="7328"/>
-          <w:tab w:val="left" w:pos="8244"/>
-          <w:tab w:val="left" w:pos="9160"/>
-          <w:tab w:val="left" w:pos="10076"/>
-          <w:tab w:val="left" w:pos="10992"/>
-          <w:tab w:val="left" w:pos="11908"/>
-          <w:tab w:val="left" w:pos="12824"/>
-          <w:tab w:val="left" w:pos="13740"/>
-          <w:tab w:val="left" w:pos="14656"/>
-        </w:tabs>
-        <w:spacing w:before="0" w:beforeAutospacing="0" w:after="0" w:afterAutospacing="0"/>
-        <w:divId w:val="2044208525"/>
-        <w:rPr>
-          <w:rFonts w:ascii="Verdana" w:hAnsi="Verdana" w:cs="Courier New"/>
-          <w:sz w:val="17"/>
-          <w:szCs w:val="17"/>
-        </w:rPr>
-      </w:pPr>
-      <w:r>
-        <w:rPr>
-          <w:rFonts w:ascii="Verdana" w:hAnsi="Verdana" w:cs="Courier New"/>
-          <w:color w:val="000000"/>
-          <w:sz w:val="17"/>
-          <w:szCs w:val="17"/>
-        </w:rPr>
-        <w:lastRenderedPageBreak/>
-        <w:t xml:space="preserve">threshold_90 </w:t>
-      </w:r>
-      <w:r>
-        <w:rPr>
-          <w:rFonts w:ascii="Verdana" w:hAnsi="Verdana" w:cs="Courier New"/>
-          <w:color w:val="666600"/>
-          <w:sz w:val="17"/>
-          <w:szCs w:val="17"/>
-        </w:rPr>
-        <w:t>&lt;-</w:t>
-      </w:r>
-      <w:r>
-        <w:rPr>
-          <w:rFonts w:ascii="Verdana" w:hAnsi="Verdana" w:cs="Courier New"/>
-          <w:color w:val="000000"/>
-          <w:sz w:val="17"/>
-          <w:szCs w:val="17"/>
-        </w:rPr>
-        <w:t xml:space="preserve"> filtered$Threshold</w:t>
-      </w:r>
-      <w:r>
-        <w:rPr>
-          <w:rFonts w:ascii="Verdana" w:hAnsi="Verdana" w:cs="Courier New"/>
-          <w:color w:val="666600"/>
-          <w:sz w:val="17"/>
-          <w:szCs w:val="17"/>
-        </w:rPr>
-        <w:t>[</w:t>
-      </w:r>
-      <w:r>
-        <w:rPr>
-          <w:rFonts w:ascii="Verdana" w:hAnsi="Verdana" w:cs="Courier New"/>
-          <w:color w:val="000000"/>
-          <w:sz w:val="17"/>
-          <w:szCs w:val="17"/>
-        </w:rPr>
-        <w:t>which</w:t>
-      </w:r>
-      <w:r>
-        <w:rPr>
-          <w:rFonts w:ascii="Verdana" w:hAnsi="Verdana" w:cs="Courier New"/>
-          <w:color w:val="666600"/>
-          <w:sz w:val="17"/>
-          <w:szCs w:val="17"/>
-        </w:rPr>
-        <w:t>.</w:t>
-      </w:r>
-      <w:r>
-        <w:rPr>
-          <w:rFonts w:ascii="Verdana" w:hAnsi="Verdana" w:cs="Courier New"/>
-          <w:color w:val="000000"/>
-          <w:sz w:val="17"/>
-          <w:szCs w:val="17"/>
-        </w:rPr>
-        <w:t>max</w:t>
-      </w:r>
-      <w:r>
-        <w:rPr>
-          <w:rFonts w:ascii="Verdana" w:hAnsi="Verdana" w:cs="Courier New"/>
-          <w:color w:val="666600"/>
-          <w:sz w:val="17"/>
-          <w:szCs w:val="17"/>
-        </w:rPr>
-        <w:t>(</w:t>
-      </w:r>
-      <w:r>
-        <w:rPr>
-          <w:rFonts w:ascii="Verdana" w:hAnsi="Verdana" w:cs="Courier New"/>
-          <w:color w:val="000000"/>
-          <w:sz w:val="17"/>
-          <w:szCs w:val="17"/>
-        </w:rPr>
-        <w:t>filtered$Sens</w:t>
-      </w:r>
-      <w:r>
-        <w:rPr>
-          <w:rFonts w:ascii="Verdana" w:hAnsi="Verdana" w:cs="Courier New"/>
-          <w:color w:val="666600"/>
-          <w:sz w:val="17"/>
-          <w:szCs w:val="17"/>
-        </w:rPr>
-        <w:t>)]</w:t>
-      </w:r>
-    </w:p>
-    <w:p>
-      <w:pPr>
-        <w:pStyle w:val="af"/>
-        <w:pBdr>
-          <w:top w:val="single" w:sz="6" w:space="2" w:color="888888"/>
-          <w:left w:val="single" w:sz="6" w:space="2" w:color="888888"/>
-          <w:bottom w:val="single" w:sz="6" w:space="2" w:color="888888"/>
-          <w:right w:val="single" w:sz="6" w:space="2" w:color="888888"/>
-        </w:pBdr>
-        <w:tabs>
-          <w:tab w:val="left" w:pos="916"/>
-          <w:tab w:val="left" w:pos="1832"/>
-          <w:tab w:val="left" w:pos="2748"/>
-          <w:tab w:val="left" w:pos="3664"/>
-          <w:tab w:val="left" w:pos="4580"/>
-          <w:tab w:val="left" w:pos="5496"/>
-          <w:tab w:val="left" w:pos="6412"/>
-          <w:tab w:val="left" w:pos="7328"/>
-          <w:tab w:val="left" w:pos="8244"/>
-          <w:tab w:val="left" w:pos="9160"/>
-          <w:tab w:val="left" w:pos="10076"/>
-          <w:tab w:val="left" w:pos="10992"/>
-          <w:tab w:val="left" w:pos="11908"/>
-          <w:tab w:val="left" w:pos="12824"/>
-          <w:tab w:val="left" w:pos="13740"/>
-          <w:tab w:val="left" w:pos="14656"/>
-        </w:tabs>
-        <w:spacing w:before="0" w:beforeAutospacing="0" w:after="0" w:afterAutospacing="0"/>
-        <w:divId w:val="2044208525"/>
-        <w:rPr>
-          <w:rFonts w:ascii="Verdana" w:hAnsi="Verdana" w:cs="Courier New"/>
-          <w:sz w:val="17"/>
-          <w:szCs w:val="17"/>
-        </w:rPr>
-      </w:pPr>
-      <w:r>
-        <w:rPr>
-          <w:rFonts w:ascii="Verdana" w:hAnsi="Verdana" w:cs="Courier New"/>
-          <w:color w:val="000088"/>
-          <w:sz w:val="17"/>
-          <w:szCs w:val="17"/>
-        </w:rPr>
-        <w:t>print</w:t>
-      </w:r>
-      <w:r>
-        <w:rPr>
-          <w:rFonts w:ascii="Verdana" w:hAnsi="Verdana" w:cs="Courier New"/>
-          <w:color w:val="666600"/>
-          <w:sz w:val="17"/>
-          <w:szCs w:val="17"/>
-        </w:rPr>
-        <w:t>(</w:t>
-      </w:r>
-      <w:r>
-        <w:rPr>
-          <w:rFonts w:ascii="Verdana" w:hAnsi="Verdana" w:cs="Courier New"/>
-          <w:color w:val="000000"/>
-          <w:sz w:val="17"/>
-          <w:szCs w:val="17"/>
-        </w:rPr>
-        <w:t>paste</w:t>
-      </w:r>
-      <w:r>
-        <w:rPr>
-          <w:rFonts w:ascii="Verdana" w:hAnsi="Verdana" w:cs="Courier New"/>
-          <w:color w:val="666600"/>
-          <w:sz w:val="17"/>
-          <w:szCs w:val="17"/>
-        </w:rPr>
-        <w:t>(</w:t>
-      </w:r>
-      <w:r>
-        <w:rPr>
-          <w:rFonts w:ascii="Verdana" w:hAnsi="Verdana" w:cs="Courier New"/>
-          <w:color w:val="008800"/>
-          <w:sz w:val="17"/>
-          <w:szCs w:val="17"/>
-        </w:rPr>
-        <w:t>"Threshold 0.9 Specificity:"</w:t>
-      </w:r>
-      <w:r>
-        <w:rPr>
-          <w:rFonts w:ascii="Verdana" w:hAnsi="Verdana" w:cs="Courier New"/>
-          <w:color w:val="666600"/>
-          <w:sz w:val="17"/>
-          <w:szCs w:val="17"/>
-        </w:rPr>
-        <w:t>,</w:t>
-      </w:r>
-      <w:r>
-        <w:rPr>
-          <w:rFonts w:ascii="Verdana" w:hAnsi="Verdana" w:cs="Courier New"/>
-          <w:color w:val="000000"/>
-          <w:sz w:val="17"/>
-          <w:szCs w:val="17"/>
-        </w:rPr>
-        <w:t xml:space="preserve"> threshold_90</w:t>
-      </w:r>
-      <w:r>
-        <w:rPr>
-          <w:rFonts w:ascii="Verdana" w:hAnsi="Verdana" w:cs="Courier New"/>
-          <w:color w:val="666600"/>
-          <w:sz w:val="17"/>
-          <w:szCs w:val="17"/>
-        </w:rPr>
-        <w:t>))</w:t>
-      </w:r>
-    </w:p>
-    <w:p>
-      <w:pPr>
-        <w:pStyle w:val="af"/>
-        <w:pBdr>
-          <w:top w:val="single" w:sz="6" w:space="2" w:color="888888"/>
-          <w:left w:val="single" w:sz="6" w:space="2" w:color="888888"/>
-          <w:bottom w:val="single" w:sz="6" w:space="2" w:color="888888"/>
-          <w:right w:val="single" w:sz="6" w:space="2" w:color="888888"/>
-        </w:pBdr>
-        <w:tabs>
-          <w:tab w:val="left" w:pos="916"/>
-          <w:tab w:val="left" w:pos="1832"/>
-          <w:tab w:val="left" w:pos="2748"/>
-          <w:tab w:val="left" w:pos="3664"/>
-          <w:tab w:val="left" w:pos="4580"/>
-          <w:tab w:val="left" w:pos="5496"/>
-          <w:tab w:val="left" w:pos="6412"/>
-          <w:tab w:val="left" w:pos="7328"/>
-          <w:tab w:val="left" w:pos="8244"/>
-          <w:tab w:val="left" w:pos="9160"/>
-          <w:tab w:val="left" w:pos="10076"/>
-          <w:tab w:val="left" w:pos="10992"/>
-          <w:tab w:val="left" w:pos="11908"/>
-          <w:tab w:val="left" w:pos="12824"/>
-          <w:tab w:val="left" w:pos="13740"/>
-          <w:tab w:val="left" w:pos="14656"/>
-        </w:tabs>
-        <w:spacing w:before="0" w:beforeAutospacing="0" w:after="0" w:afterAutospacing="0"/>
-        <w:divId w:val="73206886"/>
-        <w:rPr>
-          <w:rFonts w:ascii="Verdana" w:hAnsi="Verdana" w:cs="Courier New"/>
-          <w:sz w:val="17"/>
-          <w:szCs w:val="17"/>
-          <w14:ligatures w14:val="none"/>
-        </w:rPr>
-      </w:pPr>
-      <w:r>
-        <w:rPr>
-          <w:rFonts w:ascii="Verdana" w:hAnsi="Verdana" w:cs="Courier New"/>
-          <w:color w:val="666600"/>
-          <w:sz w:val="17"/>
-          <w:szCs w:val="17"/>
-        </w:rPr>
-        <w:t>[</w:t>
-      </w:r>
-      <w:r>
-        <w:rPr>
-          <w:rFonts w:ascii="Verdana" w:hAnsi="Verdana" w:cs="Courier New"/>
-          <w:color w:val="006666"/>
-          <w:sz w:val="17"/>
-          <w:szCs w:val="17"/>
-        </w:rPr>
-        <w:t>1</w:t>
-      </w:r>
-      <w:r>
-        <w:rPr>
-          <w:rFonts w:ascii="Verdana" w:hAnsi="Verdana" w:cs="Courier New"/>
-          <w:color w:val="666600"/>
-          <w:sz w:val="17"/>
-          <w:szCs w:val="17"/>
-        </w:rPr>
-        <w:t>]</w:t>
-      </w:r>
-      <w:r>
-        <w:rPr>
-          <w:rFonts w:ascii="Verdana" w:hAnsi="Verdana" w:cs="Courier New"/>
-          <w:color w:val="000000"/>
-          <w:sz w:val="17"/>
-          <w:szCs w:val="17"/>
-        </w:rPr>
-        <w:t xml:space="preserve"> </w:t>
-      </w:r>
-      <w:r>
-        <w:rPr>
-          <w:rFonts w:ascii="Verdana" w:hAnsi="Verdana" w:cs="Courier New"/>
-          <w:color w:val="008800"/>
-          <w:sz w:val="17"/>
-          <w:szCs w:val="17"/>
-        </w:rPr>
-        <w:t>"Threshold 0.9 Specificity: 0.709243576435695"</w:t>
-      </w:r>
-    </w:p>
-    <w:p>
-      <w:pPr>
-        <w:pStyle w:val="af"/>
-        <w:pBdr>
-          <w:top w:val="single" w:sz="6" w:space="2" w:color="888888"/>
-          <w:left w:val="single" w:sz="6" w:space="2" w:color="888888"/>
-          <w:bottom w:val="single" w:sz="6" w:space="2" w:color="888888"/>
-          <w:right w:val="single" w:sz="6" w:space="2" w:color="888888"/>
-        </w:pBdr>
-        <w:tabs>
-          <w:tab w:val="left" w:pos="916"/>
-          <w:tab w:val="left" w:pos="1832"/>
-          <w:tab w:val="left" w:pos="2748"/>
-          <w:tab w:val="left" w:pos="3664"/>
-          <w:tab w:val="left" w:pos="4580"/>
-          <w:tab w:val="left" w:pos="5496"/>
-          <w:tab w:val="left" w:pos="6412"/>
-          <w:tab w:val="left" w:pos="7328"/>
-          <w:tab w:val="left" w:pos="8244"/>
-          <w:tab w:val="left" w:pos="9160"/>
-          <w:tab w:val="left" w:pos="10076"/>
-          <w:tab w:val="left" w:pos="10992"/>
-          <w:tab w:val="left" w:pos="11908"/>
-          <w:tab w:val="left" w:pos="12824"/>
-          <w:tab w:val="left" w:pos="13740"/>
-          <w:tab w:val="left" w:pos="14656"/>
-        </w:tabs>
-        <w:spacing w:before="0" w:beforeAutospacing="0" w:after="0" w:afterAutospacing="0"/>
-        <w:divId w:val="73206886"/>
-        <w:rPr>
-          <w:rFonts w:ascii="Verdana" w:hAnsi="Verdana" w:cs="Courier New"/>
-          <w:sz w:val="17"/>
-          <w:szCs w:val="17"/>
-        </w:rPr>
-      </w:pPr>
-      <w:r>
-        <w:rPr>
-          <w:rFonts w:ascii="Verdana" w:hAnsi="Verdana" w:cs="Courier New"/>
-          <w:color w:val="666600"/>
-          <w:sz w:val="17"/>
-          <w:szCs w:val="17"/>
-        </w:rPr>
-        <w:t>[</w:t>
-      </w:r>
-      <w:r>
-        <w:rPr>
-          <w:rFonts w:ascii="Verdana" w:hAnsi="Verdana" w:cs="Courier New"/>
-          <w:color w:val="006666"/>
-          <w:sz w:val="17"/>
-          <w:szCs w:val="17"/>
-        </w:rPr>
-        <w:t>1</w:t>
-      </w:r>
-      <w:r>
-        <w:rPr>
-          <w:rFonts w:ascii="Verdana" w:hAnsi="Verdana" w:cs="Courier New"/>
-          <w:color w:val="666600"/>
-          <w:sz w:val="17"/>
-          <w:szCs w:val="17"/>
-        </w:rPr>
-        <w:t>]</w:t>
-      </w:r>
-      <w:r>
-        <w:rPr>
-          <w:rFonts w:ascii="Verdana" w:hAnsi="Verdana" w:cs="Courier New"/>
-          <w:color w:val="000000"/>
-          <w:sz w:val="17"/>
-          <w:szCs w:val="17"/>
-        </w:rPr>
-        <w:t xml:space="preserve"> </w:t>
-      </w:r>
-      <w:r>
-        <w:rPr>
-          <w:rFonts w:ascii="Verdana" w:hAnsi="Verdana" w:cs="Courier New"/>
-          <w:color w:val="008800"/>
-          <w:sz w:val="17"/>
-          <w:szCs w:val="17"/>
-        </w:rPr>
-        <w:t>"Threshold 0.95 Specificity: 0.781006462207699"</w:t>
-      </w:r>
-    </w:p>
-    <w:p/>
+          <w:rFonts w:hint="eastAsia"/>
+        </w:rPr>
+        <w:t xml:space="preserve">We finally get four different </w:t>
+      </w:r>
+      <w:proofErr w:type="gramStart"/>
+      <w:r>
+        <w:rPr>
+          <w:rFonts w:hint="eastAsia"/>
+        </w:rPr>
+        <w:t>thresholds</w:t>
+      </w:r>
+      <w:proofErr w:type="gramEnd"/>
+      <w:r>
+        <w:rPr>
+          <w:rFonts w:hint="eastAsia"/>
+        </w:rPr>
+        <w:t xml:space="preserve"> and we can plot them to the ROC Curve.</w:t>
+      </w:r>
+    </w:p>
     <w:p>
       <w:pPr>
         <w:jc w:val="center"/>
@@ -23273,10 +23565,10 @@
           <w:noProof/>
         </w:rPr>
         <w:drawing>
-          <wp:inline distT="0" distB="0" distL="0" distR="0" wp14:anchorId="6ECBF69A" wp14:editId="45F3D675">
-            <wp:extent cx="4207933" cy="2701162"/>
-            <wp:effectExtent l="0" t="0" r="0" b="0"/>
-            <wp:docPr id="19600651" name="图片 3"/>
+          <wp:inline distT="0" distB="0" distL="0" distR="0" wp14:anchorId="5F57FB72" wp14:editId="58A8FD62">
+            <wp:extent cx="5213855" cy="3328670"/>
+            <wp:effectExtent l="0" t="0" r="6350" b="5080"/>
+            <wp:docPr id="91032126" name="图片 8"/>
             <wp:cNvGraphicFramePr>
               <a:graphicFrameLocks xmlns:a="http://schemas.openxmlformats.org/drawingml/2006/main" noChangeAspect="1"/>
             </wp:cNvGraphicFramePr>
@@ -23284,13 +23576,13 @@
               <a:graphicData uri="http://schemas.openxmlformats.org/drawingml/2006/picture">
                 <pic:pic xmlns:pic="http://schemas.openxmlformats.org/drawingml/2006/picture">
                   <pic:nvPicPr>
-                    <pic:cNvPr id="0" name="Picture 4"/>
+                    <pic:cNvPr id="0" name="Picture 5"/>
                     <pic:cNvPicPr>
                       <a:picLocks noChangeAspect="1" noChangeArrowheads="1"/>
                     </pic:cNvPicPr>
                   </pic:nvPicPr>
                   <pic:blipFill>
-                    <a:blip r:embed="rId19" cstate="print">
+                    <a:blip r:embed="rId18">
                       <a:extLst>
                         <a:ext uri="{28A0092B-C50C-407E-A947-70E740481C1C}">
                           <a14:useLocalDpi xmlns:a14="http://schemas.microsoft.com/office/drawing/2010/main" val="0"/>
@@ -23305,7 +23597,7 @@
                   <pic:spPr bwMode="auto">
                     <a:xfrm>
                       <a:off x="0" y="0"/>
-                      <a:ext cx="4234148" cy="2717990"/>
+                      <a:ext cx="5218505" cy="3331639"/>
                     </a:xfrm>
                     <a:prstGeom prst="rect">
                       <a:avLst/>
@@ -23327,9 +23619,22 @@
         <w:rPr>
           <w:rFonts w:hint="eastAsia"/>
         </w:rPr>
-        <w:t>Figure 4.3 Three different thresholds (Specificity of orange, green: 0.95, 0.90)</w:t>
-      </w:r>
-    </w:p>
+        <w:t xml:space="preserve">Figure 4.3 </w:t>
+      </w:r>
+      <w:r>
+        <w:rPr>
+          <w:rFonts w:hint="eastAsia"/>
+        </w:rPr>
+        <w:t>Four</w:t>
+      </w:r>
+      <w:r>
+        <w:rPr>
+          <w:rFonts w:hint="eastAsia"/>
+        </w:rPr>
+        <w:t xml:space="preserve"> different thresholds</w:t>
+      </w:r>
+    </w:p>
+    <w:p/>
     <w:p>
       <w:r>
         <w:rPr>
@@ -23356,17 +23661,23 @@
         <w:tblLook w:val="04A0" w:firstRow="1" w:lastRow="0" w:firstColumn="1" w:lastColumn="0" w:noHBand="0" w:noVBand="1"/>
       </w:tblPr>
       <w:tblGrid>
-        <w:gridCol w:w="2077"/>
-        <w:gridCol w:w="2065"/>
-        <w:gridCol w:w="2077"/>
-        <w:gridCol w:w="2077"/>
+        <w:gridCol w:w="1659"/>
+        <w:gridCol w:w="1659"/>
+        <w:gridCol w:w="1659"/>
+        <w:gridCol w:w="1659"/>
+        <w:gridCol w:w="1660"/>
       </w:tblGrid>
       <w:tr>
         <w:tc>
           <w:tcPr>
-            <w:tcW w:w="2130" w:type="dxa"/>
+            <w:tcW w:w="1659" w:type="dxa"/>
           </w:tcPr>
           <w:p>
+            <w:pPr>
+              <w:rPr>
+                <w:rFonts w:hint="eastAsia"/>
+              </w:rPr>
+            </w:pPr>
             <w:r>
               <w:rPr>
                 <w:rFonts w:hint="eastAsia"/>
@@ -23377,9 +23688,14 @@
         </w:tc>
         <w:tc>
           <w:tcPr>
-            <w:tcW w:w="2130" w:type="dxa"/>
+            <w:tcW w:w="1659" w:type="dxa"/>
           </w:tcPr>
           <w:p>
+            <w:pPr>
+              <w:rPr>
+                <w:rFonts w:hint="eastAsia"/>
+              </w:rPr>
+            </w:pPr>
             <w:r>
               <w:rPr>
                 <w:rFonts w:hint="eastAsia"/>
@@ -23390,27 +23706,55 @@
         </w:tc>
         <w:tc>
           <w:tcPr>
-            <w:tcW w:w="2131" w:type="dxa"/>
+            <w:tcW w:w="1659" w:type="dxa"/>
           </w:tcPr>
           <w:p>
+            <w:pPr>
+              <w:rPr>
+                <w:rFonts w:hint="eastAsia"/>
+              </w:rPr>
+            </w:pPr>
             <w:r>
               <w:rPr>
                 <w:rFonts w:hint="eastAsia"/>
               </w:rPr>
-              <w:t>0.90 Specificity</w:t>
+              <w:t>Optimal Weighted</w:t>
             </w:r>
           </w:p>
         </w:tc>
         <w:tc>
           <w:tcPr>
-            <w:tcW w:w="2131" w:type="dxa"/>
+            <w:tcW w:w="1659" w:type="dxa"/>
           </w:tcPr>
           <w:p>
+            <w:pPr>
+              <w:rPr>
+                <w:rFonts w:hint="eastAsia"/>
+              </w:rPr>
+            </w:pPr>
             <w:r>
               <w:rPr>
                 <w:rFonts w:hint="eastAsia"/>
               </w:rPr>
-              <w:t>0.95 Specificity</w:t>
+              <w:t>0.90 Sensitivity</w:t>
+            </w:r>
+          </w:p>
+        </w:tc>
+        <w:tc>
+          <w:tcPr>
+            <w:tcW w:w="1660" w:type="dxa"/>
+          </w:tcPr>
+          <w:p>
+            <w:pPr>
+              <w:rPr>
+                <w:rFonts w:hint="eastAsia"/>
+              </w:rPr>
+            </w:pPr>
+            <w:r>
+              <w:rPr>
+                <w:rFonts w:hint="eastAsia"/>
+              </w:rPr>
+              <w:t>0.95 Sensitivity</w:t>
             </w:r>
           </w:p>
         </w:tc>
@@ -23418,9 +23762,14 @@
       <w:tr>
         <w:tc>
           <w:tcPr>
-            <w:tcW w:w="2130" w:type="dxa"/>
+            <w:tcW w:w="1659" w:type="dxa"/>
           </w:tcPr>
           <w:p>
+            <w:pPr>
+              <w:rPr>
+                <w:rFonts w:hint="eastAsia"/>
+              </w:rPr>
+            </w:pPr>
             <w:r>
               <w:rPr>
                 <w:rFonts w:hint="eastAsia"/>
@@ -23431,9 +23780,14 @@
         </w:tc>
         <w:tc>
           <w:tcPr>
-            <w:tcW w:w="2130" w:type="dxa"/>
+            <w:tcW w:w="1659" w:type="dxa"/>
           </w:tcPr>
           <w:p>
+            <w:pPr>
+              <w:rPr>
+                <w:rFonts w:hint="eastAsia"/>
+              </w:rPr>
+            </w:pPr>
             <w:r>
               <w:rPr>
                 <w:rFonts w:hint="eastAsia"/>
@@ -23444,9 +23798,32 @@
         </w:tc>
         <w:tc>
           <w:tcPr>
-            <w:tcW w:w="2131" w:type="dxa"/>
+            <w:tcW w:w="1659" w:type="dxa"/>
           </w:tcPr>
           <w:p>
+            <w:pPr>
+              <w:rPr>
+                <w:rFonts w:hint="eastAsia"/>
+              </w:rPr>
+            </w:pPr>
+            <w:r>
+              <w:rPr>
+                <w:rFonts w:hint="eastAsia"/>
+              </w:rPr>
+              <w:t>0.766</w:t>
+            </w:r>
+          </w:p>
+        </w:tc>
+        <w:tc>
+          <w:tcPr>
+            <w:tcW w:w="1659" w:type="dxa"/>
+          </w:tcPr>
+          <w:p>
+            <w:pPr>
+              <w:rPr>
+                <w:rFonts w:hint="eastAsia"/>
+              </w:rPr>
+            </w:pPr>
             <w:r>
               <w:rPr>
                 <w:rFonts w:hint="eastAsia"/>
@@ -23457,9 +23834,14 @@
         </w:tc>
         <w:tc>
           <w:tcPr>
-            <w:tcW w:w="2131" w:type="dxa"/>
+            <w:tcW w:w="1660" w:type="dxa"/>
           </w:tcPr>
           <w:p>
+            <w:pPr>
+              <w:rPr>
+                <w:rFonts w:hint="eastAsia"/>
+              </w:rPr>
+            </w:pPr>
             <w:r>
               <w:rPr>
                 <w:rFonts w:hint="eastAsia"/>
@@ -23472,9 +23854,14 @@
       <w:tr>
         <w:tc>
           <w:tcPr>
-            <w:tcW w:w="2130" w:type="dxa"/>
+            <w:tcW w:w="1659" w:type="dxa"/>
           </w:tcPr>
           <w:p>
+            <w:pPr>
+              <w:rPr>
+                <w:rFonts w:hint="eastAsia"/>
+              </w:rPr>
+            </w:pPr>
             <w:r>
               <w:rPr>
                 <w:rFonts w:hint="eastAsia"/>
@@ -23485,9 +23872,14 @@
         </w:tc>
         <w:tc>
           <w:tcPr>
-            <w:tcW w:w="2130" w:type="dxa"/>
+            <w:tcW w:w="1659" w:type="dxa"/>
           </w:tcPr>
           <w:p>
+            <w:pPr>
+              <w:rPr>
+                <w:rFonts w:hint="eastAsia"/>
+              </w:rPr>
+            </w:pPr>
             <w:r>
               <w:rPr>
                 <w:rFonts w:hint="eastAsia"/>
@@ -23498,9 +23890,32 @@
         </w:tc>
         <w:tc>
           <w:tcPr>
-            <w:tcW w:w="2131" w:type="dxa"/>
+            <w:tcW w:w="1659" w:type="dxa"/>
           </w:tcPr>
           <w:p>
+            <w:pPr>
+              <w:rPr>
+                <w:rFonts w:hint="eastAsia"/>
+              </w:rPr>
+            </w:pPr>
+            <w:r>
+              <w:rPr>
+                <w:rFonts w:hint="eastAsia"/>
+              </w:rPr>
+              <w:t>0.530</w:t>
+            </w:r>
+          </w:p>
+        </w:tc>
+        <w:tc>
+          <w:tcPr>
+            <w:tcW w:w="1659" w:type="dxa"/>
+          </w:tcPr>
+          <w:p>
+            <w:pPr>
+              <w:rPr>
+                <w:rFonts w:hint="eastAsia"/>
+              </w:rPr>
+            </w:pPr>
             <w:r>
               <w:rPr>
                 <w:rFonts w:hint="eastAsia"/>
@@ -23511,9 +23926,14 @@
         </w:tc>
         <w:tc>
           <w:tcPr>
-            <w:tcW w:w="2131" w:type="dxa"/>
+            <w:tcW w:w="1660" w:type="dxa"/>
           </w:tcPr>
           <w:p>
+            <w:pPr>
+              <w:rPr>
+                <w:rFonts w:hint="eastAsia"/>
+              </w:rPr>
+            </w:pPr>
             <w:r>
               <w:rPr>
                 <w:rFonts w:hint="eastAsia"/>
@@ -23526,9 +23946,14 @@
       <w:tr>
         <w:tc>
           <w:tcPr>
-            <w:tcW w:w="2130" w:type="dxa"/>
+            <w:tcW w:w="1659" w:type="dxa"/>
           </w:tcPr>
           <w:p>
+            <w:pPr>
+              <w:rPr>
+                <w:rFonts w:hint="eastAsia"/>
+              </w:rPr>
+            </w:pPr>
             <w:r>
               <w:rPr>
                 <w:rFonts w:hint="eastAsia"/>
@@ -23539,9 +23964,109 @@
         </w:tc>
         <w:tc>
           <w:tcPr>
-            <w:tcW w:w="2130" w:type="dxa"/>
+            <w:tcW w:w="1659" w:type="dxa"/>
           </w:tcPr>
           <w:p>
+            <w:pPr>
+              <w:rPr>
+                <w:rFonts w:hint="eastAsia"/>
+              </w:rPr>
+            </w:pPr>
+            <w:r>
+              <w:rPr>
+                <w:rFonts w:hint="eastAsia"/>
+              </w:rPr>
+              <w:t>0.746</w:t>
+            </w:r>
+          </w:p>
+        </w:tc>
+        <w:tc>
+          <w:tcPr>
+            <w:tcW w:w="1659" w:type="dxa"/>
+          </w:tcPr>
+          <w:p>
+            <w:pPr>
+              <w:rPr>
+                <w:rFonts w:hint="eastAsia"/>
+              </w:rPr>
+            </w:pPr>
+            <w:r>
+              <w:t>0.63</w:t>
+            </w:r>
+            <w:r>
+              <w:rPr>
+                <w:rFonts w:hint="eastAsia"/>
+              </w:rPr>
+              <w:t>7</w:t>
+            </w:r>
+          </w:p>
+        </w:tc>
+        <w:tc>
+          <w:tcPr>
+            <w:tcW w:w="1659" w:type="dxa"/>
+          </w:tcPr>
+          <w:p>
+            <w:pPr>
+              <w:rPr>
+                <w:rFonts w:hint="eastAsia"/>
+              </w:rPr>
+            </w:pPr>
+            <w:r>
+              <w:rPr>
+                <w:rFonts w:hint="eastAsia"/>
+              </w:rPr>
+              <w:t>0.901</w:t>
+            </w:r>
+          </w:p>
+        </w:tc>
+        <w:tc>
+          <w:tcPr>
+            <w:tcW w:w="1660" w:type="dxa"/>
+          </w:tcPr>
+          <w:p>
+            <w:pPr>
+              <w:rPr>
+                <w:rFonts w:hint="eastAsia"/>
+              </w:rPr>
+            </w:pPr>
+            <w:r>
+              <w:rPr>
+                <w:rFonts w:hint="eastAsia"/>
+              </w:rPr>
+              <w:t>0.951</w:t>
+            </w:r>
+          </w:p>
+        </w:tc>
+      </w:tr>
+      <w:tr>
+        <w:tc>
+          <w:tcPr>
+            <w:tcW w:w="1659" w:type="dxa"/>
+          </w:tcPr>
+          <w:p>
+            <w:pPr>
+              <w:rPr>
+                <w:rFonts w:hint="eastAsia"/>
+              </w:rPr>
+            </w:pPr>
+            <w:r>
+              <w:rPr>
+                <w:rFonts w:hint="eastAsia"/>
+              </w:rPr>
+              <w:t>Specificity</w:t>
+            </w:r>
+          </w:p>
+        </w:tc>
+        <w:tc>
+          <w:tcPr>
+            <w:tcW w:w="1659" w:type="dxa"/>
+          </w:tcPr>
+          <w:p>
+            <w:pPr>
+              <w:rPr>
+                <w:rFonts w:hint="eastAsia"/>
+              </w:rPr>
+            </w:pPr>
             <w:r>
               <w:rPr>
                 <w:rFonts w:hint="eastAsia"/>
@@ -23552,9 +24077,35 @@
         </w:tc>
         <w:tc>
           <w:tcPr>
-            <w:tcW w:w="2131" w:type="dxa"/>
+            <w:tcW w:w="1659" w:type="dxa"/>
           </w:tcPr>
           <w:p>
+            <w:pPr>
+              <w:rPr>
+                <w:rFonts w:hint="eastAsia"/>
+              </w:rPr>
+            </w:pPr>
+            <w:r>
+              <w:t>0.89</w:t>
+            </w:r>
+            <w:r>
+              <w:rPr>
+                <w:rFonts w:hint="eastAsia"/>
+              </w:rPr>
+              <w:t>2</w:t>
+            </w:r>
+          </w:p>
+        </w:tc>
+        <w:tc>
+          <w:tcPr>
+            <w:tcW w:w="1659" w:type="dxa"/>
+          </w:tcPr>
+          <w:p>
+            <w:pPr>
+              <w:rPr>
+                <w:rFonts w:hint="eastAsia"/>
+              </w:rPr>
+            </w:pPr>
             <w:r>
               <w:rPr>
                 <w:rFonts w:hint="eastAsia"/>
@@ -23565,9 +24116,14 @@
         </w:tc>
         <w:tc>
           <w:tcPr>
-            <w:tcW w:w="2131" w:type="dxa"/>
+            <w:tcW w:w="1660" w:type="dxa"/>
           </w:tcPr>
           <w:p>
+            <w:pPr>
+              <w:rPr>
+                <w:rFonts w:hint="eastAsia"/>
+              </w:rPr>
+            </w:pPr>
             <w:r>
               <w:rPr>
                 <w:rFonts w:hint="eastAsia"/>
@@ -23577,76 +24133,51 @@
           </w:p>
         </w:tc>
       </w:tr>
-      <w:tr>
-        <w:tc>
-          <w:tcPr>
-            <w:tcW w:w="2130" w:type="dxa"/>
-          </w:tcPr>
-          <w:p>
-            <w:r>
-              <w:rPr>
-                <w:rFonts w:hint="eastAsia"/>
-              </w:rPr>
-              <w:t>Specificity</w:t>
-            </w:r>
-          </w:p>
-        </w:tc>
-        <w:tc>
-          <w:tcPr>
-            <w:tcW w:w="2130" w:type="dxa"/>
-          </w:tcPr>
-          <w:p>
-            <w:r>
-              <w:rPr>
-                <w:rFonts w:hint="eastAsia"/>
-              </w:rPr>
-              <w:t>0.</w:t>
-            </w:r>
-            <w:r>
-              <w:rPr>
-                <w:rFonts w:hint="eastAsia"/>
-              </w:rPr>
-              <w:t>746</w:t>
-            </w:r>
-          </w:p>
-        </w:tc>
-        <w:tc>
-          <w:tcPr>
-            <w:tcW w:w="2131" w:type="dxa"/>
-          </w:tcPr>
-          <w:p>
-            <w:r>
-              <w:rPr>
-                <w:rFonts w:hint="eastAsia"/>
-              </w:rPr>
-              <w:t>0.901</w:t>
-            </w:r>
-          </w:p>
-        </w:tc>
-        <w:tc>
-          <w:tcPr>
-            <w:tcW w:w="2131" w:type="dxa"/>
-          </w:tcPr>
-          <w:p>
-            <w:r>
-              <w:rPr>
-                <w:rFonts w:hint="eastAsia"/>
-              </w:rPr>
-              <w:t>0.951</w:t>
-            </w:r>
-          </w:p>
-        </w:tc>
-      </w:tr>
     </w:tbl>
     <w:p>
-      <w:r>
+      <w:pPr>
         <w:rPr>
           <w:rFonts w:hint="eastAsia"/>
         </w:rPr>
-        <w:t>It is obvious that when Specificity increases, the accuracy will decrease. It is hard to say which threshold is the best one.</w:t>
-      </w:r>
-    </w:p>
-    <w:p/>
+      </w:pPr>
+    </w:p>
+    <w:p>
+      <w:pPr>
+        <w:rPr>
+          <w:rFonts w:hint="eastAsia"/>
+        </w:rPr>
+      </w:pPr>
+      <w:r>
+        <w:rPr>
+          <w:rFonts w:hint="eastAsia"/>
+        </w:rPr>
+        <w:t xml:space="preserve">It is obvious that when </w:t>
+      </w:r>
+      <w:r>
+        <w:rPr>
+          <w:rFonts w:hint="eastAsia"/>
+        </w:rPr>
+        <w:t>Sensitivity</w:t>
+      </w:r>
+      <w:r>
+        <w:rPr>
+          <w:rFonts w:hint="eastAsia"/>
+        </w:rPr>
+        <w:t xml:space="preserve"> increases, the accuracy will decrease. It is </w:t>
+      </w:r>
+      <w:r>
+        <w:rPr>
+          <w:rFonts w:hint="eastAsia"/>
+        </w:rPr>
+        <w:t xml:space="preserve">very </w:t>
+      </w:r>
+      <w:r>
+        <w:rPr>
+          <w:rFonts w:hint="eastAsia"/>
+        </w:rPr>
+        <w:t>hard to say which threshold is the best one.</w:t>
+      </w:r>
+    </w:p>
     <w:p>
       <w:pPr>
         <w:rPr>
@@ -23660,6 +24191,7 @@
           <w:b/>
           <w:bCs/>
         </w:rPr>
+        <w:lastRenderedPageBreak/>
         <w:t>References</w:t>
       </w:r>
     </w:p>

</xml_diff>